<commit_message>
TOC appears itself and on the bookmarks.
</commit_message>
<xml_diff>
--- a/src/allure_docx/template.docx
+++ b/src/allure_docx/template.docx
@@ -1412,6 +1412,27 @@
       <w:color w:val="FF0000"/>
     </w:rPr>
   </w:style>
+  <w:style w:type="paragraph" w:customStyle="1" w:styleId="TOCHeader">
+    <w:name w:val="TOC Header"/>
+    <w:basedOn w:val="Heading1"/>
+    <w:next w:val="Normal"/>
+    <w:link w:val="TOCHeaderChar"/>
+    <w:qFormat/>
+    <w:pPr>
+      <w:pageBreakBefore w:val="0"/>
+    </w:pPr>
+  </w:style>
+  <w:style w:type="character" w:customStyle="1" w:styleId="TOCHeaderChar">
+    <w:name w:val="TOC Header Char"/>
+    <w:basedOn w:val="Heading1Char"/>
+    <w:link w:val="TOCHeader"/>
+    <w:rPr>
+      <w:rFonts w:asciiTheme="majorHAnsi" w:eastAsiaTheme="majorEastAsia" w:hAnsiTheme="majorHAnsi" w:cstheme="majorBidi"/>
+      <w:color w:val="2F5496" w:themeColor="accent1" w:themeShade="BF"/>
+      <w:sz w:val="32"/>
+      <w:szCs w:val="32"/>
+    </w:rPr>
+  </w:style>
 </w:styles>
 </file>
 
@@ -1681,7 +1702,7 @@
 </file>
 
 <file path=customXml/itemProps1.xml><?xml version="1.0" encoding="utf-8"?>
-<ds:datastoreItem xmlns:ds="http://schemas.openxmlformats.org/officeDocument/2006/customXml" ds:itemID="{94F8D84D-0BDF-4454-8AEA-0968C082E05C}">
+<ds:datastoreItem xmlns:ds="http://schemas.openxmlformats.org/officeDocument/2006/customXml" ds:itemID="{B0EDC6B3-37A3-409F-9B59-DC24578C8821}">
   <ds:schemaRefs>
     <ds:schemaRef ds:uri="http://schemas.openxmlformats.org/officeDocument/2006/bibliography"/>
   </ds:schemaRefs>

</xml_diff>

<commit_message>
fixed java issue, added more information, adjusted layout, added detail-level - fixed issue from java allure usage, where keys always get set but body may be empty (added is empty check before headlines get added). - added duration, severity and links to report - Adjusted layout: Added description headline, each test healdine has a status specific color instead of only details (more clear) - added detail-level shipping. No stacktrace will be shown here.
</commit_message>
<xml_diff>
--- a/src/allure_docx/template.docx
+++ b/src/allure_docx/template.docx
@@ -2,12 +2,9 @@
 <file path=word/document.xml><?xml version="1.0" encoding="utf-8"?>
 <w:document xmlns:wpc="http://schemas.microsoft.com/office/word/2010/wordprocessingCanvas" xmlns:mc="http://schemas.openxmlformats.org/markup-compatibility/2006" xmlns:o="urn:schemas-microsoft-com:office:office" xmlns:r="http://schemas.openxmlformats.org/officeDocument/2006/relationships" xmlns:m="http://schemas.openxmlformats.org/officeDocument/2006/math" xmlns:v="urn:schemas-microsoft-com:vml" xmlns:wp14="http://schemas.microsoft.com/office/word/2010/wordprocessingDrawing" xmlns:wp="http://schemas.openxmlformats.org/drawingml/2006/wordprocessingDrawing" xmlns:w10="urn:schemas-microsoft-com:office:word" xmlns:w="http://schemas.openxmlformats.org/wordprocessingml/2006/main" xmlns:w14="http://schemas.microsoft.com/office/word/2010/wordml" xmlns:w15="http://schemas.microsoft.com/office/word/2012/wordml" xmlns:wpg="http://schemas.microsoft.com/office/word/2010/wordprocessingGroup" xmlns:wpi="http://schemas.microsoft.com/office/word/2010/wordprocessingInk" xmlns:wne="http://schemas.microsoft.com/office/word/2006/wordml" xmlns:wps="http://schemas.microsoft.com/office/word/2010/wordprocessingShape" mc:Ignorable="w14 w15 wp14">
   <w:body>
-    <w:p>
-      <w:bookmarkStart w:id="0" w:name="_GoBack"/>
-      <w:bookmarkEnd w:id="0"/>
-    </w:p>
+    <w:p/>
     <w:sectPr>
-      <w:pgSz w:w="11906" w:h="16838"/>
+      <w:pgSz w:w="11906" w:h="16838" w:orient="portrait"/>
       <w:pgMar w:top="1417" w:right="1417" w:bottom="1417" w:left="1417" w:header="708" w:footer="708" w:gutter="0"/>
       <w:cols w:space="708"/>
       <w:docGrid w:linePitch="360"/>
@@ -198,11 +195,11 @@
 </file>
 
 <file path=word/styles.xml><?xml version="1.0" encoding="utf-8"?>
-<w:styles xmlns:mc="http://schemas.openxmlformats.org/markup-compatibility/2006" xmlns:r="http://schemas.openxmlformats.org/officeDocument/2006/relationships" xmlns:w="http://schemas.openxmlformats.org/wordprocessingml/2006/main" xmlns:w14="http://schemas.microsoft.com/office/word/2010/wordml" xmlns:w15="http://schemas.microsoft.com/office/word/2012/wordml" mc:Ignorable="w14 w15">
+<w:styles xmlns:wp14="http://schemas.microsoft.com/office/word/2010/wordprocessingDrawing" xmlns:mc="http://schemas.openxmlformats.org/markup-compatibility/2006" xmlns:r="http://schemas.openxmlformats.org/officeDocument/2006/relationships" xmlns:w="http://schemas.openxmlformats.org/wordprocessingml/2006/main" xmlns:w14="http://schemas.microsoft.com/office/word/2010/wordml" xmlns:w15="http://schemas.microsoft.com/office/word/2012/wordml" mc:Ignorable="w14 w15 wp14">
   <w:docDefaults>
     <w:rPrDefault>
       <w:rPr>
-        <w:rFonts w:asciiTheme="minorHAnsi" w:eastAsiaTheme="minorEastAsia" w:hAnsiTheme="minorHAnsi" w:cstheme="minorBidi"/>
+        <w:rFonts w:asciiTheme="minorHAnsi" w:hAnsiTheme="minorHAnsi" w:eastAsiaTheme="minorEastAsia" w:cstheme="minorBidi"/>
         <w:lang w:val="sr-Latn-RS" w:eastAsia="en-US" w:bidi="ar-SA"/>
       </w:rPr>
     </w:rPrDefault>
@@ -215,14 +212,14 @@
   <w:latentStyles w:defLockedState="0" w:defUIPriority="99" w:defSemiHidden="0" w:defUnhideWhenUsed="0" w:defQFormat="0" w:count="371">
     <w:lsdException w:name="Normal" w:uiPriority="0" w:qFormat="1"/>
     <w:lsdException w:name="heading 1" w:uiPriority="9" w:qFormat="1"/>
-    <w:lsdException w:name="heading 2" w:semiHidden="1" w:uiPriority="9" w:unhideWhenUsed="1" w:qFormat="1"/>
-    <w:lsdException w:name="heading 3" w:semiHidden="1" w:uiPriority="9" w:unhideWhenUsed="1" w:qFormat="1"/>
-    <w:lsdException w:name="heading 4" w:semiHidden="1" w:uiPriority="9" w:unhideWhenUsed="1" w:qFormat="1"/>
-    <w:lsdException w:name="heading 5" w:semiHidden="1" w:uiPriority="9" w:unhideWhenUsed="1" w:qFormat="1"/>
-    <w:lsdException w:name="heading 6" w:semiHidden="1" w:uiPriority="9" w:unhideWhenUsed="1" w:qFormat="1"/>
-    <w:lsdException w:name="heading 7" w:semiHidden="1" w:uiPriority="9" w:unhideWhenUsed="1" w:qFormat="1"/>
-    <w:lsdException w:name="heading 8" w:semiHidden="1" w:uiPriority="9" w:unhideWhenUsed="1" w:qFormat="1"/>
-    <w:lsdException w:name="heading 9" w:semiHidden="1" w:uiPriority="9" w:unhideWhenUsed="1" w:qFormat="1"/>
+    <w:lsdException w:name="heading 2" w:uiPriority="9" w:semiHidden="1" w:unhideWhenUsed="1" w:qFormat="1"/>
+    <w:lsdException w:name="heading 3" w:uiPriority="9" w:semiHidden="1" w:unhideWhenUsed="1" w:qFormat="1"/>
+    <w:lsdException w:name="heading 4" w:uiPriority="9" w:semiHidden="1" w:unhideWhenUsed="1" w:qFormat="1"/>
+    <w:lsdException w:name="heading 5" w:uiPriority="9" w:semiHidden="1" w:unhideWhenUsed="1" w:qFormat="1"/>
+    <w:lsdException w:name="heading 6" w:uiPriority="9" w:semiHidden="1" w:unhideWhenUsed="1" w:qFormat="1"/>
+    <w:lsdException w:name="heading 7" w:uiPriority="9" w:semiHidden="1" w:unhideWhenUsed="1" w:qFormat="1"/>
+    <w:lsdException w:name="heading 8" w:uiPriority="9" w:semiHidden="1" w:unhideWhenUsed="1" w:qFormat="1"/>
+    <w:lsdException w:name="heading 9" w:uiPriority="9" w:semiHidden="1" w:unhideWhenUsed="1" w:qFormat="1"/>
     <w:lsdException w:name="index 1" w:semiHidden="1" w:unhideWhenUsed="1"/>
     <w:lsdException w:name="index 2" w:semiHidden="1" w:unhideWhenUsed="1"/>
     <w:lsdException w:name="index 3" w:semiHidden="1" w:unhideWhenUsed="1"/>
@@ -232,22 +229,22 @@
     <w:lsdException w:name="index 7" w:semiHidden="1" w:unhideWhenUsed="1"/>
     <w:lsdException w:name="index 8" w:semiHidden="1" w:unhideWhenUsed="1"/>
     <w:lsdException w:name="index 9" w:semiHidden="1" w:unhideWhenUsed="1"/>
-    <w:lsdException w:name="toc 1" w:semiHidden="1" w:uiPriority="39" w:unhideWhenUsed="1"/>
-    <w:lsdException w:name="toc 2" w:semiHidden="1" w:uiPriority="39" w:unhideWhenUsed="1"/>
-    <w:lsdException w:name="toc 3" w:semiHidden="1" w:uiPriority="39" w:unhideWhenUsed="1"/>
-    <w:lsdException w:name="toc 4" w:semiHidden="1" w:uiPriority="39" w:unhideWhenUsed="1"/>
-    <w:lsdException w:name="toc 5" w:semiHidden="1" w:uiPriority="39" w:unhideWhenUsed="1"/>
-    <w:lsdException w:name="toc 6" w:semiHidden="1" w:uiPriority="39" w:unhideWhenUsed="1"/>
-    <w:lsdException w:name="toc 7" w:semiHidden="1" w:uiPriority="39" w:unhideWhenUsed="1"/>
-    <w:lsdException w:name="toc 8" w:semiHidden="1" w:uiPriority="39" w:unhideWhenUsed="1"/>
-    <w:lsdException w:name="toc 9" w:semiHidden="1" w:uiPriority="39" w:unhideWhenUsed="1"/>
+    <w:lsdException w:name="toc 1" w:uiPriority="39" w:semiHidden="1" w:unhideWhenUsed="1"/>
+    <w:lsdException w:name="toc 2" w:uiPriority="39" w:semiHidden="1" w:unhideWhenUsed="1"/>
+    <w:lsdException w:name="toc 3" w:uiPriority="39" w:semiHidden="1" w:unhideWhenUsed="1"/>
+    <w:lsdException w:name="toc 4" w:uiPriority="39" w:semiHidden="1" w:unhideWhenUsed="1"/>
+    <w:lsdException w:name="toc 5" w:uiPriority="39" w:semiHidden="1" w:unhideWhenUsed="1"/>
+    <w:lsdException w:name="toc 6" w:uiPriority="39" w:semiHidden="1" w:unhideWhenUsed="1"/>
+    <w:lsdException w:name="toc 7" w:uiPriority="39" w:semiHidden="1" w:unhideWhenUsed="1"/>
+    <w:lsdException w:name="toc 8" w:uiPriority="39" w:semiHidden="1" w:unhideWhenUsed="1"/>
+    <w:lsdException w:name="toc 9" w:uiPriority="39" w:semiHidden="1" w:unhideWhenUsed="1"/>
     <w:lsdException w:name="Normal Indent" w:semiHidden="1" w:unhideWhenUsed="1"/>
     <w:lsdException w:name="footnote text" w:semiHidden="1" w:unhideWhenUsed="1"/>
     <w:lsdException w:name="annotation text" w:semiHidden="1" w:unhideWhenUsed="1"/>
     <w:lsdException w:name="header" w:semiHidden="1" w:unhideWhenUsed="1"/>
     <w:lsdException w:name="footer" w:semiHidden="1" w:unhideWhenUsed="1"/>
     <w:lsdException w:name="index heading" w:semiHidden="1" w:unhideWhenUsed="1"/>
-    <w:lsdException w:name="caption" w:semiHidden="1" w:uiPriority="35" w:unhideWhenUsed="1" w:qFormat="1"/>
+    <w:lsdException w:name="caption" w:uiPriority="35" w:semiHidden="1" w:unhideWhenUsed="1" w:qFormat="1"/>
     <w:lsdException w:name="table of figures" w:semiHidden="1" w:unhideWhenUsed="1"/>
     <w:lsdException w:name="envelope address" w:semiHidden="1" w:unhideWhenUsed="1"/>
     <w:lsdException w:name="envelope return" w:semiHidden="1" w:unhideWhenUsed="1"/>
@@ -278,7 +275,7 @@
     <w:lsdException w:name="Title" w:uiPriority="10" w:qFormat="1"/>
     <w:lsdException w:name="Closing" w:semiHidden="1" w:unhideWhenUsed="1"/>
     <w:lsdException w:name="Signature" w:semiHidden="1" w:unhideWhenUsed="1"/>
-    <w:lsdException w:name="Default Paragraph Font" w:semiHidden="1" w:uiPriority="1" w:unhideWhenUsed="1"/>
+    <w:lsdException w:name="Default Paragraph Font" w:uiPriority="1" w:semiHidden="1" w:unhideWhenUsed="1"/>
     <w:lsdException w:name="Body Text" w:semiHidden="1" w:unhideWhenUsed="1"/>
     <w:lsdException w:name="Body Text Indent" w:semiHidden="1" w:unhideWhenUsed="1"/>
     <w:lsdException w:name="List Continue" w:semiHidden="1" w:unhideWhenUsed="1"/>
@@ -478,8 +475,8 @@
     <w:lsdException w:name="Subtle Reference" w:uiPriority="31" w:qFormat="1"/>
     <w:lsdException w:name="Intense Reference" w:uiPriority="32" w:qFormat="1"/>
     <w:lsdException w:name="Book Title" w:uiPriority="33" w:qFormat="1"/>
-    <w:lsdException w:name="Bibliography" w:semiHidden="1" w:uiPriority="37" w:unhideWhenUsed="1"/>
-    <w:lsdException w:name="TOC Heading" w:semiHidden="1" w:uiPriority="39" w:unhideWhenUsed="1" w:qFormat="1"/>
+    <w:lsdException w:name="Bibliography" w:uiPriority="37" w:semiHidden="1" w:unhideWhenUsed="1"/>
+    <w:lsdException w:name="TOC Heading" w:uiPriority="39" w:semiHidden="1" w:unhideWhenUsed="1" w:qFormat="1"/>
     <w:lsdException w:name="Plain Table 1" w:uiPriority="41"/>
     <w:lsdException w:name="Plain Table 2" w:uiPriority="42"/>
     <w:lsdException w:name="Plain Table 3" w:uiPriority="43"/>
@@ -585,73 +582,72 @@
     <w:lsdException w:name="List Table 6 Colorful Accent 6" w:uiPriority="51"/>
     <w:lsdException w:name="List Table 7 Colorful Accent 6" w:uiPriority="52"/>
   </w:latentStyles>
-  <w:style w:type="paragraph" w:default="1" w:styleId="Normal">
+  <w:style w:type="paragraph" w:styleId="Normal" w:default="1">
     <w:name w:val="Normal"/>
     <w:qFormat/>
   </w:style>
   <w:style w:type="paragraph" w:styleId="Heading1">
+    <w:uiPriority w:val="9"/>
     <w:name w:val="heading 1"/>
     <w:basedOn w:val="Normal"/>
     <w:next w:val="Normal"/>
     <w:link w:val="Heading1Char"/>
-    <w:uiPriority w:val="9"/>
-    <w:qFormat/>
-    <w:rsid w:val="002645C7"/>
-    <w:pPr>
-      <w:keepNext/>
-      <w:keepLines/>
-      <w:spacing w:before="320" w:after="0" w:line="240" w:lineRule="auto"/>
-      <w:outlineLvl w:val="0"/>
-    </w:pPr>
-    <w:rPr>
-      <w:rFonts w:asciiTheme="majorHAnsi" w:eastAsiaTheme="majorEastAsia" w:hAnsiTheme="majorHAnsi" w:cstheme="majorBidi"/>
-      <w:color w:val="2F5496" w:themeColor="accent1" w:themeShade="BF"/>
+    <w:qFormat/>
+    <w:rsid w:val="088D5397"/>
+    <w:rPr>
+      <w:rFonts w:ascii="Calibri Light" w:hAnsi="Calibri Light" w:eastAsia="" w:cs="" w:asciiTheme="majorAscii" w:hAnsiTheme="majorAscii" w:eastAsiaTheme="majorEastAsia" w:cstheme="majorBidi"/>
+      <w:color w:val="000000" w:themeColor="text1" w:themeTint="FF" w:themeShade="FF"/>
       <w:sz w:val="32"/>
       <w:szCs w:val="32"/>
     </w:rPr>
+    <w:pPr>
+      <w:keepNext w:val="1"/>
+      <w:spacing w:before="320" w:after="0"/>
+      <w:outlineLvl w:val="0"/>
+    </w:pPr>
   </w:style>
   <w:style w:type="paragraph" w:styleId="Heading2">
+    <w:uiPriority w:val="9"/>
     <w:name w:val="heading 2"/>
     <w:basedOn w:val="Normal"/>
     <w:next w:val="Normal"/>
+    <w:unhideWhenUsed/>
     <w:link w:val="Heading2Char"/>
-    <w:uiPriority w:val="9"/>
-    <w:unhideWhenUsed/>
-    <w:qFormat/>
-    <w:pPr>
-      <w:keepNext/>
-      <w:keepLines/>
-      <w:spacing w:before="80" w:after="0" w:line="240" w:lineRule="auto"/>
-      <w:outlineLvl w:val="1"/>
-    </w:pPr>
-    <w:rPr>
-      <w:rFonts w:asciiTheme="majorHAnsi" w:eastAsiaTheme="majorEastAsia" w:hAnsiTheme="majorHAnsi" w:cstheme="majorBidi"/>
-      <w:color w:val="2F5496" w:themeColor="accent1" w:themeShade="BF"/>
+    <w:qFormat/>
+    <w:rsid w:val="088D5397"/>
+    <w:rPr>
+      <w:rFonts w:ascii="Calibri Light" w:hAnsi="Calibri Light" w:eastAsia="" w:cs="" w:asciiTheme="majorAscii" w:hAnsiTheme="majorAscii" w:eastAsiaTheme="majorEastAsia" w:cstheme="majorBidi"/>
+      <w:color w:val="000000" w:themeColor="text1" w:themeTint="FF" w:themeShade="FF"/>
       <w:sz w:val="28"/>
       <w:szCs w:val="28"/>
     </w:rPr>
+    <w:pPr>
+      <w:keepNext w:val="1"/>
+      <w:spacing w:before="80" w:after="0"/>
+      <w:outlineLvl w:val="1"/>
+    </w:pPr>
   </w:style>
   <w:style w:type="paragraph" w:styleId="Heading3">
+    <w:uiPriority w:val="9"/>
     <w:name w:val="heading 3"/>
     <w:basedOn w:val="Normal"/>
     <w:next w:val="Normal"/>
-    <w:link w:val="Heading3Char"/>
-    <w:uiPriority w:val="9"/>
     <w:semiHidden/>
     <w:unhideWhenUsed/>
-    <w:qFormat/>
-    <w:pPr>
-      <w:keepNext/>
-      <w:keepLines/>
-      <w:spacing w:before="40" w:after="0" w:line="240" w:lineRule="auto"/>
-      <w:outlineLvl w:val="2"/>
-    </w:pPr>
-    <w:rPr>
-      <w:rFonts w:asciiTheme="majorHAnsi" w:eastAsiaTheme="majorEastAsia" w:hAnsiTheme="majorHAnsi" w:cstheme="majorBidi"/>
-      <w:color w:val="44546A" w:themeColor="text2"/>
+    <w:link w:val="Heading3Char"/>
+    <w:qFormat/>
+    <w:rsid w:val="088D5397"/>
+    <w:rPr>
+      <w:rFonts w:ascii="Calibri Light" w:hAnsi="Calibri Light" w:eastAsia="" w:cs="" w:asciiTheme="majorAscii" w:hAnsiTheme="majorAscii" w:eastAsiaTheme="majorEastAsia" w:cstheme="majorBidi"/>
+      <w:color w:val="000000" w:themeColor="text1" w:themeTint="FF" w:themeShade="FF"/>
       <w:sz w:val="24"/>
       <w:szCs w:val="24"/>
     </w:rPr>
+    <w:pPr>
+      <w:keepNext w:val="1"/>
+      <w:spacing w:before="40" w:after="0"/>
+      <w:outlineLvl w:val="2"/>
+    </w:pPr>
   </w:style>
   <w:style w:type="paragraph" w:styleId="Heading4">
     <w:name w:val="heading 4"/>
@@ -669,7 +665,7 @@
       <w:outlineLvl w:val="3"/>
     </w:pPr>
     <w:rPr>
-      <w:rFonts w:asciiTheme="majorHAnsi" w:eastAsiaTheme="majorEastAsia" w:hAnsiTheme="majorHAnsi" w:cstheme="majorBidi"/>
+      <w:rFonts w:asciiTheme="majorHAnsi" w:hAnsiTheme="majorHAnsi" w:eastAsiaTheme="majorEastAsia" w:cstheme="majorBidi"/>
       <w:sz w:val="22"/>
       <w:szCs w:val="22"/>
     </w:rPr>
@@ -690,7 +686,7 @@
       <w:outlineLvl w:val="4"/>
     </w:pPr>
     <w:rPr>
-      <w:rFonts w:asciiTheme="majorHAnsi" w:eastAsiaTheme="majorEastAsia" w:hAnsiTheme="majorHAnsi" w:cstheme="majorBidi"/>
+      <w:rFonts w:asciiTheme="majorHAnsi" w:hAnsiTheme="majorHAnsi" w:eastAsiaTheme="majorEastAsia" w:cstheme="majorBidi"/>
       <w:color w:val="44546A" w:themeColor="text2"/>
       <w:sz w:val="22"/>
       <w:szCs w:val="22"/>
@@ -712,7 +708,7 @@
       <w:outlineLvl w:val="5"/>
     </w:pPr>
     <w:rPr>
-      <w:rFonts w:asciiTheme="majorHAnsi" w:eastAsiaTheme="majorEastAsia" w:hAnsiTheme="majorHAnsi" w:cstheme="majorBidi"/>
+      <w:rFonts w:asciiTheme="majorHAnsi" w:hAnsiTheme="majorHAnsi" w:eastAsiaTheme="majorEastAsia" w:cstheme="majorBidi"/>
       <w:i/>
       <w:iCs/>
       <w:color w:val="44546A" w:themeColor="text2"/>
@@ -736,7 +732,7 @@
       <w:outlineLvl w:val="6"/>
     </w:pPr>
     <w:rPr>
-      <w:rFonts w:asciiTheme="majorHAnsi" w:eastAsiaTheme="majorEastAsia" w:hAnsiTheme="majorHAnsi" w:cstheme="majorBidi"/>
+      <w:rFonts w:asciiTheme="majorHAnsi" w:hAnsiTheme="majorHAnsi" w:eastAsiaTheme="majorEastAsia" w:cstheme="majorBidi"/>
       <w:i/>
       <w:iCs/>
       <w:color w:val="1F3864" w:themeColor="accent1" w:themeShade="80"/>
@@ -760,7 +756,7 @@
       <w:outlineLvl w:val="7"/>
     </w:pPr>
     <w:rPr>
-      <w:rFonts w:asciiTheme="majorHAnsi" w:eastAsiaTheme="majorEastAsia" w:hAnsiTheme="majorHAnsi" w:cstheme="majorBidi"/>
+      <w:rFonts w:asciiTheme="majorHAnsi" w:hAnsiTheme="majorHAnsi" w:eastAsiaTheme="majorEastAsia" w:cstheme="majorBidi"/>
       <w:b/>
       <w:bCs/>
       <w:color w:val="44546A" w:themeColor="text2"/>
@@ -782,7 +778,7 @@
       <w:outlineLvl w:val="8"/>
     </w:pPr>
     <w:rPr>
-      <w:rFonts w:asciiTheme="majorHAnsi" w:eastAsiaTheme="majorEastAsia" w:hAnsiTheme="majorHAnsi" w:cstheme="majorBidi"/>
+      <w:rFonts w:asciiTheme="majorHAnsi" w:hAnsiTheme="majorHAnsi" w:eastAsiaTheme="majorEastAsia" w:cstheme="majorBidi"/>
       <w:b/>
       <w:bCs/>
       <w:i/>
@@ -790,13 +786,13 @@
       <w:color w:val="44546A" w:themeColor="text2"/>
     </w:rPr>
   </w:style>
-  <w:style w:type="character" w:default="1" w:styleId="DefaultParagraphFont">
+  <w:style w:type="character" w:styleId="DefaultParagraphFont" w:default="1">
     <w:name w:val="Default Paragraph Font"/>
     <w:uiPriority w:val="1"/>
     <w:semiHidden/>
     <w:unhideWhenUsed/>
   </w:style>
-  <w:style w:type="table" w:default="1" w:styleId="TableNormal">
+  <w:style w:type="table" w:styleId="TableNormal" w:default="1">
     <w:name w:val="Normal Table"/>
     <w:uiPriority w:val="99"/>
     <w:semiHidden/>
@@ -811,21 +807,21 @@
       </w:tblCellMar>
     </w:tblPr>
   </w:style>
-  <w:style w:type="numbering" w:default="1" w:styleId="NoList">
+  <w:style w:type="numbering" w:styleId="NoList" w:default="1">
     <w:name w:val="No List"/>
     <w:uiPriority w:val="99"/>
     <w:semiHidden/>
     <w:unhideWhenUsed/>
   </w:style>
-  <w:style w:type="character" w:customStyle="1" w:styleId="Heading1Char">
+  <w:style w:type="character" w:styleId="Heading1Char" w:customStyle="true">
+    <w:uiPriority w:val="9"/>
     <w:name w:val="Heading 1 Char"/>
     <w:basedOn w:val="DefaultParagraphFont"/>
     <w:link w:val="Heading1"/>
-    <w:uiPriority w:val="9"/>
-    <w:rsid w:val="002645C7"/>
-    <w:rPr>
-      <w:rFonts w:asciiTheme="majorHAnsi" w:eastAsiaTheme="majorEastAsia" w:hAnsiTheme="majorHAnsi" w:cstheme="majorBidi"/>
-      <w:color w:val="2F5496" w:themeColor="accent1" w:themeShade="BF"/>
+    <w:rsid w:val="088D5397"/>
+    <w:rPr>
+      <w:rFonts w:ascii="Calibri Light" w:hAnsi="Calibri Light" w:eastAsia="" w:cs="" w:asciiTheme="majorAscii" w:hAnsiTheme="majorAscii" w:eastAsiaTheme="majorEastAsia" w:cstheme="majorBidi"/>
+      <w:color w:val="000000" w:themeColor="text1" w:themeTint="FF" w:themeShade="FF"/>
       <w:sz w:val="32"/>
       <w:szCs w:val="32"/>
     </w:rPr>
@@ -842,20 +838,20 @@
       <w:contextualSpacing/>
     </w:pPr>
     <w:rPr>
-      <w:rFonts w:asciiTheme="majorHAnsi" w:eastAsiaTheme="majorEastAsia" w:hAnsiTheme="majorHAnsi" w:cstheme="majorBidi"/>
+      <w:rFonts w:asciiTheme="majorHAnsi" w:hAnsiTheme="majorHAnsi" w:eastAsiaTheme="majorEastAsia" w:cstheme="majorBidi"/>
       <w:color w:val="4472C4" w:themeColor="accent1"/>
       <w:spacing w:val="-10"/>
       <w:sz w:val="56"/>
       <w:szCs w:val="56"/>
     </w:rPr>
   </w:style>
-  <w:style w:type="character" w:customStyle="1" w:styleId="TitleChar">
+  <w:style w:type="character" w:styleId="TitleChar" w:customStyle="1">
     <w:name w:val="Title Char"/>
     <w:basedOn w:val="DefaultParagraphFont"/>
     <w:link w:val="Title"/>
     <w:uiPriority w:val="10"/>
     <w:rPr>
-      <w:rFonts w:asciiTheme="majorHAnsi" w:eastAsiaTheme="majorEastAsia" w:hAnsiTheme="majorHAnsi" w:cstheme="majorBidi"/>
+      <w:rFonts w:asciiTheme="majorHAnsi" w:hAnsiTheme="majorHAnsi" w:eastAsiaTheme="majorEastAsia" w:cstheme="majorBidi"/>
       <w:color w:val="4472C4" w:themeColor="accent1"/>
       <w:spacing w:val="-10"/>
       <w:sz w:val="56"/>
@@ -863,16 +859,14 @@
     </w:rPr>
   </w:style>
   <w:style w:type="paragraph" w:styleId="TOCHeading">
+    <w:uiPriority w:val="39"/>
     <w:name w:val="TOC Heading"/>
     <w:basedOn w:val="Heading1"/>
     <w:next w:val="Normal"/>
+    <w:unhideWhenUsed/>
     <w:link w:val="TOCHeadingChar"/>
-    <w:uiPriority w:val="39"/>
-    <w:unhideWhenUsed/>
-    <w:qFormat/>
-    <w:pPr>
-      <w:outlineLvl w:val="9"/>
-    </w:pPr>
+    <w:qFormat/>
+    <w:rsid w:val="088D5397"/>
   </w:style>
   <w:style w:type="paragraph" w:styleId="TOC1">
     <w:name w:val="toc 1"/>
@@ -895,14 +889,15 @@
       <w:u w:val="single"/>
     </w:rPr>
   </w:style>
-  <w:style w:type="character" w:customStyle="1" w:styleId="Heading2Char">
+  <w:style w:type="character" w:styleId="Heading2Char" w:customStyle="true">
+    <w:uiPriority w:val="9"/>
     <w:name w:val="Heading 2 Char"/>
     <w:basedOn w:val="DefaultParagraphFont"/>
     <w:link w:val="Heading2"/>
-    <w:uiPriority w:val="9"/>
-    <w:rPr>
-      <w:rFonts w:asciiTheme="majorHAnsi" w:eastAsiaTheme="majorEastAsia" w:hAnsiTheme="majorHAnsi" w:cstheme="majorBidi"/>
-      <w:color w:val="2F5496" w:themeColor="accent1" w:themeShade="BF"/>
+    <w:rsid w:val="088D5397"/>
+    <w:rPr>
+      <w:rFonts w:ascii="Calibri Light" w:hAnsi="Calibri Light" w:eastAsia="" w:cs="" w:asciiTheme="majorAscii" w:hAnsiTheme="majorAscii" w:eastAsiaTheme="majorEastAsia" w:cstheme="majorBidi"/>
+      <w:color w:val="000000" w:themeColor="text1" w:themeTint="FF" w:themeShade="FF"/>
       <w:sz w:val="28"/>
       <w:szCs w:val="28"/>
     </w:rPr>
@@ -932,23 +927,23 @@
       <w:spacing w:line="240" w:lineRule="auto"/>
     </w:pPr>
     <w:rPr>
-      <w:rFonts w:asciiTheme="majorHAnsi" w:eastAsiaTheme="majorEastAsia" w:hAnsiTheme="majorHAnsi" w:cstheme="majorBidi"/>
+      <w:rFonts w:asciiTheme="majorHAnsi" w:hAnsiTheme="majorHAnsi" w:eastAsiaTheme="majorEastAsia" w:cstheme="majorBidi"/>
       <w:sz w:val="24"/>
       <w:szCs w:val="24"/>
     </w:rPr>
   </w:style>
-  <w:style w:type="character" w:customStyle="1" w:styleId="SubtitleChar">
+  <w:style w:type="character" w:styleId="SubtitleChar" w:customStyle="1">
     <w:name w:val="Subtitle Char"/>
     <w:basedOn w:val="DefaultParagraphFont"/>
     <w:link w:val="Subtitle"/>
     <w:uiPriority w:val="11"/>
     <w:rPr>
-      <w:rFonts w:asciiTheme="majorHAnsi" w:eastAsiaTheme="majorEastAsia" w:hAnsiTheme="majorHAnsi" w:cstheme="majorBidi"/>
+      <w:rFonts w:asciiTheme="majorHAnsi" w:hAnsiTheme="majorHAnsi" w:eastAsiaTheme="majorEastAsia" w:cstheme="majorBidi"/>
       <w:sz w:val="24"/>
       <w:szCs w:val="24"/>
     </w:rPr>
   </w:style>
-  <w:style w:type="paragraph" w:customStyle="1" w:styleId="Code">
+  <w:style w:type="paragraph" w:styleId="Code" w:customStyle="1">
     <w:name w:val="Code"/>
     <w:basedOn w:val="Normal"/>
     <w:link w:val="CodeChar"/>
@@ -958,7 +953,7 @@
       <w:lang w:val="en-US"/>
     </w:rPr>
   </w:style>
-  <w:style w:type="character" w:customStyle="1" w:styleId="CodeChar">
+  <w:style w:type="character" w:styleId="CodeChar" w:customStyle="1">
     <w:name w:val="Code Char"/>
     <w:basedOn w:val="DefaultParagraphFont"/>
     <w:link w:val="Code"/>
@@ -1000,7 +995,7 @@
       <w:lang w:val="en-US"/>
     </w:rPr>
   </w:style>
-  <w:style w:type="paragraph" w:customStyle="1" w:styleId="TestStatus">
+  <w:style w:type="paragraph" w:styleId="TestStatus" w:customStyle="1">
     <w:name w:val="TestStatus"/>
     <w:basedOn w:val="Normal"/>
     <w:link w:val="TestStatusChar"/>
@@ -1009,7 +1004,7 @@
       <w:lang w:val="en-US"/>
     </w:rPr>
   </w:style>
-  <w:style w:type="character" w:customStyle="1" w:styleId="TestStatusChar">
+  <w:style w:type="character" w:styleId="TestStatusChar" w:customStyle="1">
     <w:name w:val="TestStatus Char"/>
     <w:basedOn w:val="DefaultParagraphFont"/>
     <w:link w:val="TestStatus"/>
@@ -1027,61 +1022,62 @@
     </w:pPr>
     <w:tblPr>
       <w:tblBorders>
-        <w:top w:val="single" w:sz="4" w:space="0" w:color="auto"/>
-        <w:left w:val="single" w:sz="4" w:space="0" w:color="auto"/>
-        <w:bottom w:val="single" w:sz="4" w:space="0" w:color="auto"/>
-        <w:right w:val="single" w:sz="4" w:space="0" w:color="auto"/>
-        <w:insideH w:val="single" w:sz="4" w:space="0" w:color="auto"/>
-        <w:insideV w:val="single" w:sz="4" w:space="0" w:color="auto"/>
+        <w:top w:val="single" w:color="auto" w:sz="4" w:space="0"/>
+        <w:left w:val="single" w:color="auto" w:sz="4" w:space="0"/>
+        <w:bottom w:val="single" w:color="auto" w:sz="4" w:space="0"/>
+        <w:right w:val="single" w:color="auto" w:sz="4" w:space="0"/>
+        <w:insideH w:val="single" w:color="auto" w:sz="4" w:space="0"/>
+        <w:insideV w:val="single" w:color="auto" w:sz="4" w:space="0"/>
       </w:tblBorders>
     </w:tblPr>
   </w:style>
-  <w:style w:type="character" w:customStyle="1" w:styleId="Heading3Char">
+  <w:style w:type="character" w:styleId="Heading3Char" w:customStyle="true">
+    <w:uiPriority w:val="9"/>
     <w:name w:val="Heading 3 Char"/>
     <w:basedOn w:val="DefaultParagraphFont"/>
+    <w:semiHidden/>
     <w:link w:val="Heading3"/>
-    <w:uiPriority w:val="9"/>
-    <w:semiHidden/>
-    <w:rPr>
-      <w:rFonts w:asciiTheme="majorHAnsi" w:eastAsiaTheme="majorEastAsia" w:hAnsiTheme="majorHAnsi" w:cstheme="majorBidi"/>
-      <w:color w:val="44546A" w:themeColor="text2"/>
+    <w:rsid w:val="088D5397"/>
+    <w:rPr>
+      <w:rFonts w:ascii="Calibri Light" w:hAnsi="Calibri Light" w:eastAsia="" w:cs="" w:asciiTheme="majorAscii" w:hAnsiTheme="majorAscii" w:eastAsiaTheme="majorEastAsia" w:cstheme="majorBidi"/>
+      <w:color w:val="000000" w:themeColor="text1" w:themeTint="FF" w:themeShade="FF"/>
       <w:sz w:val="24"/>
       <w:szCs w:val="24"/>
     </w:rPr>
   </w:style>
-  <w:style w:type="character" w:customStyle="1" w:styleId="Heading4Char">
+  <w:style w:type="character" w:styleId="Heading4Char" w:customStyle="1">
     <w:name w:val="Heading 4 Char"/>
     <w:basedOn w:val="DefaultParagraphFont"/>
     <w:link w:val="Heading4"/>
     <w:uiPriority w:val="9"/>
     <w:semiHidden/>
     <w:rPr>
-      <w:rFonts w:asciiTheme="majorHAnsi" w:eastAsiaTheme="majorEastAsia" w:hAnsiTheme="majorHAnsi" w:cstheme="majorBidi"/>
+      <w:rFonts w:asciiTheme="majorHAnsi" w:hAnsiTheme="majorHAnsi" w:eastAsiaTheme="majorEastAsia" w:cstheme="majorBidi"/>
       <w:sz w:val="22"/>
       <w:szCs w:val="22"/>
     </w:rPr>
   </w:style>
-  <w:style w:type="character" w:customStyle="1" w:styleId="Heading5Char">
+  <w:style w:type="character" w:styleId="Heading5Char" w:customStyle="1">
     <w:name w:val="Heading 5 Char"/>
     <w:basedOn w:val="DefaultParagraphFont"/>
     <w:link w:val="Heading5"/>
     <w:uiPriority w:val="9"/>
     <w:semiHidden/>
     <w:rPr>
-      <w:rFonts w:asciiTheme="majorHAnsi" w:eastAsiaTheme="majorEastAsia" w:hAnsiTheme="majorHAnsi" w:cstheme="majorBidi"/>
+      <w:rFonts w:asciiTheme="majorHAnsi" w:hAnsiTheme="majorHAnsi" w:eastAsiaTheme="majorEastAsia" w:cstheme="majorBidi"/>
       <w:color w:val="44546A" w:themeColor="text2"/>
       <w:sz w:val="22"/>
       <w:szCs w:val="22"/>
     </w:rPr>
   </w:style>
-  <w:style w:type="character" w:customStyle="1" w:styleId="Heading6Char">
+  <w:style w:type="character" w:styleId="Heading6Char" w:customStyle="1">
     <w:name w:val="Heading 6 Char"/>
     <w:basedOn w:val="DefaultParagraphFont"/>
     <w:link w:val="Heading6"/>
     <w:uiPriority w:val="9"/>
     <w:semiHidden/>
     <w:rPr>
-      <w:rFonts w:asciiTheme="majorHAnsi" w:eastAsiaTheme="majorEastAsia" w:hAnsiTheme="majorHAnsi" w:cstheme="majorBidi"/>
+      <w:rFonts w:asciiTheme="majorHAnsi" w:hAnsiTheme="majorHAnsi" w:eastAsiaTheme="majorEastAsia" w:cstheme="majorBidi"/>
       <w:i/>
       <w:iCs/>
       <w:color w:val="44546A" w:themeColor="text2"/>
@@ -1089,14 +1085,14 @@
       <w:szCs w:val="21"/>
     </w:rPr>
   </w:style>
-  <w:style w:type="character" w:customStyle="1" w:styleId="Heading7Char">
+  <w:style w:type="character" w:styleId="Heading7Char" w:customStyle="1">
     <w:name w:val="Heading 7 Char"/>
     <w:basedOn w:val="DefaultParagraphFont"/>
     <w:link w:val="Heading7"/>
     <w:uiPriority w:val="9"/>
     <w:semiHidden/>
     <w:rPr>
-      <w:rFonts w:asciiTheme="majorHAnsi" w:eastAsiaTheme="majorEastAsia" w:hAnsiTheme="majorHAnsi" w:cstheme="majorBidi"/>
+      <w:rFonts w:asciiTheme="majorHAnsi" w:hAnsiTheme="majorHAnsi" w:eastAsiaTheme="majorEastAsia" w:cstheme="majorBidi"/>
       <w:i/>
       <w:iCs/>
       <w:color w:val="1F3864" w:themeColor="accent1" w:themeShade="80"/>
@@ -1104,27 +1100,27 @@
       <w:szCs w:val="21"/>
     </w:rPr>
   </w:style>
-  <w:style w:type="character" w:customStyle="1" w:styleId="Heading8Char">
+  <w:style w:type="character" w:styleId="Heading8Char" w:customStyle="1">
     <w:name w:val="Heading 8 Char"/>
     <w:basedOn w:val="DefaultParagraphFont"/>
     <w:link w:val="Heading8"/>
     <w:uiPriority w:val="9"/>
     <w:semiHidden/>
     <w:rPr>
-      <w:rFonts w:asciiTheme="majorHAnsi" w:eastAsiaTheme="majorEastAsia" w:hAnsiTheme="majorHAnsi" w:cstheme="majorBidi"/>
+      <w:rFonts w:asciiTheme="majorHAnsi" w:hAnsiTheme="majorHAnsi" w:eastAsiaTheme="majorEastAsia" w:cstheme="majorBidi"/>
       <w:b/>
       <w:bCs/>
       <w:color w:val="44546A" w:themeColor="text2"/>
     </w:rPr>
   </w:style>
-  <w:style w:type="character" w:customStyle="1" w:styleId="Heading9Char">
+  <w:style w:type="character" w:styleId="Heading9Char" w:customStyle="1">
     <w:name w:val="Heading 9 Char"/>
     <w:basedOn w:val="DefaultParagraphFont"/>
     <w:link w:val="Heading9"/>
     <w:uiPriority w:val="9"/>
     <w:semiHidden/>
     <w:rPr>
-      <w:rFonts w:asciiTheme="majorHAnsi" w:eastAsiaTheme="majorEastAsia" w:hAnsiTheme="majorHAnsi" w:cstheme="majorBidi"/>
+      <w:rFonts w:asciiTheme="majorHAnsi" w:hAnsiTheme="majorHAnsi" w:eastAsiaTheme="majorEastAsia" w:cstheme="majorBidi"/>
       <w:b/>
       <w:bCs/>
       <w:i/>
@@ -1196,7 +1192,7 @@
       <w:color w:val="404040" w:themeColor="text1" w:themeTint="BF"/>
     </w:rPr>
   </w:style>
-  <w:style w:type="character" w:customStyle="1" w:styleId="QuoteChar">
+  <w:style w:type="character" w:styleId="QuoteChar" w:customStyle="1">
     <w:name w:val="Quote Char"/>
     <w:basedOn w:val="DefaultParagraphFont"/>
     <w:link w:val="Quote"/>
@@ -1216,25 +1212,25 @@
     <w:qFormat/>
     <w:pPr>
       <w:pBdr>
-        <w:left w:val="single" w:sz="18" w:space="12" w:color="4472C4" w:themeColor="accent1"/>
+        <w:left w:val="single" w:color="4472C4" w:themeColor="accent1" w:sz="18" w:space="12"/>
       </w:pBdr>
       <w:spacing w:before="100" w:beforeAutospacing="1" w:line="300" w:lineRule="auto"/>
       <w:ind w:left="1224" w:right="1224"/>
     </w:pPr>
     <w:rPr>
-      <w:rFonts w:asciiTheme="majorHAnsi" w:eastAsiaTheme="majorEastAsia" w:hAnsiTheme="majorHAnsi" w:cstheme="majorBidi"/>
+      <w:rFonts w:asciiTheme="majorHAnsi" w:hAnsiTheme="majorHAnsi" w:eastAsiaTheme="majorEastAsia" w:cstheme="majorBidi"/>
       <w:color w:val="4472C4" w:themeColor="accent1"/>
       <w:sz w:val="28"/>
       <w:szCs w:val="28"/>
     </w:rPr>
   </w:style>
-  <w:style w:type="character" w:customStyle="1" w:styleId="IntenseQuoteChar">
+  <w:style w:type="character" w:styleId="IntenseQuoteChar" w:customStyle="1">
     <w:name w:val="Intense Quote Char"/>
     <w:basedOn w:val="DefaultParagraphFont"/>
     <w:link w:val="IntenseQuote"/>
     <w:uiPriority w:val="30"/>
     <w:rPr>
-      <w:rFonts w:asciiTheme="majorHAnsi" w:eastAsiaTheme="majorEastAsia" w:hAnsiTheme="majorHAnsi" w:cstheme="majorBidi"/>
+      <w:rFonts w:asciiTheme="majorHAnsi" w:hAnsiTheme="majorHAnsi" w:eastAsiaTheme="majorEastAsia" w:cstheme="majorBidi"/>
       <w:color w:val="4472C4" w:themeColor="accent1"/>
       <w:sz w:val="28"/>
       <w:szCs w:val="28"/>
@@ -1287,17 +1283,19 @@
       <w:smallCaps/>
     </w:rPr>
   </w:style>
-  <w:style w:type="paragraph" w:customStyle="1" w:styleId="AlternativeHeading1">
+  <w:style w:type="paragraph" w:styleId="AlternativeHeading1" w:customStyle="true">
+    <w:uiPriority w:val="1"/>
     <w:name w:val="Alternative Heading 1"/>
     <w:basedOn w:val="TOCHeading"/>
     <w:link w:val="AlternativeHeading1Char"/>
     <w:qFormat/>
+    <w:rsid w:val="088D5397"/>
     <w:rPr>
       <w:sz w:val="28"/>
       <w:szCs w:val="28"/>
     </w:rPr>
   </w:style>
-  <w:style w:type="table" w:customStyle="1" w:styleId="Tracetable">
+  <w:style w:type="table" w:styleId="Tracetable" w:customStyle="1">
     <w:name w:val="Trace table"/>
     <w:basedOn w:val="TableNormal"/>
     <w:uiPriority w:val="99"/>
@@ -1309,30 +1307,25 @@
       <w:shd w:val="clear" w:color="auto" w:fill="DEEAF6" w:themeFill="accent5" w:themeFillTint="33"/>
     </w:tcPr>
   </w:style>
-  <w:style w:type="character" w:customStyle="1" w:styleId="TOCHeadingChar">
+  <w:style w:type="character" w:styleId="TOCHeadingChar" w:customStyle="true">
+    <w:uiPriority w:val="39"/>
     <w:name w:val="TOC Heading Char"/>
     <w:basedOn w:val="Heading1Char"/>
     <w:link w:val="TOCHeading"/>
-    <w:uiPriority w:val="39"/>
-    <w:rPr>
-      <w:rFonts w:asciiTheme="majorHAnsi" w:eastAsiaTheme="majorEastAsia" w:hAnsiTheme="majorHAnsi" w:cstheme="majorBidi"/>
-      <w:color w:val="2F5496" w:themeColor="accent1" w:themeShade="BF"/>
-      <w:sz w:val="32"/>
-      <w:szCs w:val="32"/>
-    </w:rPr>
-  </w:style>
-  <w:style w:type="character" w:customStyle="1" w:styleId="AlternativeHeading1Char">
+    <w:rsid w:val="088D5397"/>
+  </w:style>
+  <w:style w:type="character" w:styleId="AlternativeHeading1Char" w:customStyle="true">
+    <w:uiPriority w:val="1"/>
     <w:name w:val="Alternative Heading 1 Char"/>
     <w:basedOn w:val="TOCHeadingChar"/>
     <w:link w:val="AlternativeHeading1"/>
-    <w:rPr>
-      <w:rFonts w:asciiTheme="majorHAnsi" w:eastAsiaTheme="majorEastAsia" w:hAnsiTheme="majorHAnsi" w:cstheme="majorBidi"/>
-      <w:color w:val="2F5496" w:themeColor="accent1" w:themeShade="BF"/>
+    <w:rsid w:val="088D5397"/>
+    <w:rPr>
       <w:sz w:val="28"/>
       <w:szCs w:val="28"/>
     </w:rPr>
   </w:style>
-  <w:style w:type="paragraph" w:customStyle="1" w:styleId="Step">
+  <w:style w:type="paragraph" w:styleId="Step" w:customStyle="1">
     <w:name w:val="Step"/>
     <w:basedOn w:val="Normal"/>
     <w:link w:val="StepChar"/>
@@ -1346,7 +1339,7 @@
       <w:lang w:val="en-US"/>
     </w:rPr>
   </w:style>
-  <w:style w:type="character" w:customStyle="1" w:styleId="StepChar">
+  <w:style w:type="character" w:styleId="StepChar" w:customStyle="1">
     <w:name w:val="Step Char"/>
     <w:basedOn w:val="DefaultParagraphFont"/>
     <w:link w:val="Step"/>
@@ -1355,7 +1348,7 @@
       <w:lang w:val="en-US"/>
     </w:rPr>
   </w:style>
-  <w:style w:type="character" w:customStyle="1" w:styleId="StepParam">
+  <w:style w:type="character" w:styleId="StepParam" w:customStyle="1">
     <w:name w:val="Step Param"/>
     <w:basedOn w:val="DefaultParagraphFont"/>
     <w:uiPriority w:val="1"/>
@@ -1363,7 +1356,7 @@
       <w:sz w:val="14"/>
     </w:rPr>
   </w:style>
-  <w:style w:type="paragraph" w:customStyle="1" w:styleId="StepParamParag">
+  <w:style w:type="paragraph" w:styleId="StepParamParag" w:customStyle="1">
     <w:name w:val="Step Param Parag"/>
     <w:basedOn w:val="Normal"/>
     <w:next w:val="Step"/>
@@ -1374,12 +1367,12 @@
       <w:contextualSpacing/>
     </w:pPr>
   </w:style>
-  <w:style w:type="character" w:customStyle="1" w:styleId="StepParamParagChar">
+  <w:style w:type="character" w:styleId="StepParamParagChar" w:customStyle="1">
     <w:name w:val="Step Param Parag Char"/>
     <w:basedOn w:val="DefaultParagraphFont"/>
     <w:link w:val="StepParamParag"/>
   </w:style>
-  <w:style w:type="paragraph" w:customStyle="1" w:styleId="StepFailed">
+  <w:style w:type="paragraph" w:styleId="StepFailed" w:customStyle="1">
     <w:name w:val="Step Failed"/>
     <w:basedOn w:val="Step"/>
     <w:link w:val="StepFailedChar"/>
@@ -1388,7 +1381,7 @@
       <w:color w:val="FF0000"/>
     </w:rPr>
   </w:style>
-  <w:style w:type="character" w:customStyle="1" w:styleId="StepFailedChar">
+  <w:style w:type="character" w:styleId="StepFailedChar" w:customStyle="1">
     <w:name w:val="Step Failed Char"/>
     <w:basedOn w:val="StepChar"/>
     <w:link w:val="StepFailed"/>
@@ -1398,7 +1391,7 @@
       <w:lang w:val="en-US"/>
     </w:rPr>
   </w:style>
-  <w:style w:type="paragraph" w:customStyle="1" w:styleId="NormalFailed">
+  <w:style w:type="paragraph" w:styleId="NormalFailed" w:customStyle="1">
     <w:name w:val="Normal Failed"/>
     <w:basedOn w:val="Normal"/>
     <w:qFormat/>
@@ -1406,22 +1399,153 @@
       <w:color w:val="FF0000"/>
     </w:rPr>
   </w:style>
-  <w:style w:type="paragraph" w:customStyle="1" w:styleId="TOCHeader">
+  <w:style w:type="paragraph" w:styleId="TOCHeader" w:customStyle="true">
+    <w:uiPriority w:val="1"/>
     <w:name w:val="TOC Header"/>
     <w:basedOn w:val="Heading1"/>
     <w:next w:val="Normal"/>
     <w:link w:val="TOCHeaderChar"/>
     <w:qFormat/>
-  </w:style>
-  <w:style w:type="character" w:customStyle="1" w:styleId="TOCHeaderChar">
+    <w:rsid w:val="088D5397"/>
+  </w:style>
+  <w:style w:type="character" w:styleId="TOCHeaderChar" w:customStyle="true">
+    <w:uiPriority w:val="1"/>
     <w:name w:val="TOC Header Char"/>
     <w:basedOn w:val="Heading1Char"/>
     <w:link w:val="TOCHeader"/>
-    <w:rPr>
-      <w:rFonts w:asciiTheme="majorHAnsi" w:eastAsiaTheme="majorEastAsia" w:hAnsiTheme="majorHAnsi" w:cstheme="majorBidi"/>
-      <w:color w:val="2F5496" w:themeColor="accent1" w:themeShade="BF"/>
+    <w:rsid w:val="088D5397"/>
+  </w:style>
+  <w:style w:type="paragraph" w:styleId="Headingbroken" w:customStyle="true">
+    <w:name w:val="Heading broken"/>
+    <w:basedOn w:val="Normal"/>
+    <w:link w:val="HeadingbrokenChar"/>
+    <w:qFormat/>
+    <w:rsid w:val="088D5397"/>
+    <w:rPr>
+      <w:rFonts w:ascii="Calibri Light" w:hAnsi="Calibri Light" w:eastAsia="" w:cs="" w:asciiTheme="majorAscii" w:hAnsiTheme="majorAscii" w:eastAsiaTheme="majorEastAsia" w:cstheme="majorBidi"/>
+      <w:b w:val="0"/>
+      <w:bCs w:val="0"/>
+      <w:i w:val="0"/>
+      <w:iCs w:val="0"/>
+      <w:color w:val="FF0000"/>
       <w:sz w:val="32"/>
       <w:szCs w:val="32"/>
+      <w:u w:val="single"/>
+    </w:rPr>
+    <w:pPr>
+      <w:keepNext w:val="1"/>
+      <w:bidi w:val="0"/>
+      <w:spacing w:before="320" w:after="0"/>
+      <w:outlineLvl w:val="0"/>
+    </w:pPr>
+  </w:style>
+  <w:style w:type="paragraph" w:styleId="Headingfailed" w:customStyle="true">
+    <w:name w:val="Heading failed"/>
+    <w:basedOn w:val="Normal"/>
+    <w:link w:val="HeadingfailedChar"/>
+    <w:qFormat/>
+    <w:rsid w:val="088D5397"/>
+    <w:rPr>
+      <w:rFonts w:ascii="Calibri Light" w:hAnsi="Calibri Light" w:eastAsia="" w:cs="" w:asciiTheme="majorAscii" w:hAnsiTheme="majorAscii" w:eastAsiaTheme="majorEastAsia" w:cstheme="majorBidi"/>
+      <w:color w:val="FF0000"/>
+      <w:sz w:val="32"/>
+      <w:szCs w:val="32"/>
+    </w:rPr>
+    <w:pPr>
+      <w:keepNext w:val="1"/>
+      <w:spacing w:before="320" w:after="0"/>
+      <w:outlineLvl w:val="0"/>
+    </w:pPr>
+  </w:style>
+  <w:style w:type="paragraph" w:styleId="Headingpassed" w:customStyle="true">
+    <w:name w:val="Heading passed"/>
+    <w:basedOn w:val="Normal"/>
+    <w:link w:val="HeadingpassedChar"/>
+    <w:qFormat/>
+    <w:rsid w:val="088D5397"/>
+    <w:rPr>
+      <w:rFonts w:ascii="Calibri Light" w:hAnsi="Calibri Light" w:eastAsia="" w:cs="" w:asciiTheme="majorAscii" w:hAnsiTheme="majorAscii" w:eastAsiaTheme="majorEastAsia" w:cstheme="majorBidi"/>
+      <w:color w:val="00B050"/>
+      <w:sz w:val="32"/>
+      <w:szCs w:val="32"/>
+    </w:rPr>
+    <w:pPr>
+      <w:keepNext w:val="1"/>
+      <w:bidi w:val="0"/>
+      <w:spacing w:before="320" w:after="0"/>
+      <w:outlineLvl w:val="0"/>
+    </w:pPr>
+  </w:style>
+  <w:style w:type="paragraph" w:styleId="Headingskipped" w:customStyle="true">
+    <w:name w:val="Heading skipped"/>
+    <w:basedOn w:val="Normal"/>
+    <w:link w:val="HeadingskippedChar"/>
+    <w:qFormat/>
+    <w:rsid w:val="088D5397"/>
+    <w:rPr>
+      <w:rFonts w:ascii="Calibri Light" w:hAnsi="Calibri Light" w:eastAsia="" w:cs="" w:asciiTheme="majorAscii" w:hAnsiTheme="majorAscii" w:eastAsiaTheme="majorEastAsia" w:cstheme="majorBidi"/>
+      <w:color w:val="FF8400"/>
+      <w:sz w:val="32"/>
+      <w:szCs w:val="32"/>
+    </w:rPr>
+    <w:pPr>
+      <w:keepNext w:val="1"/>
+      <w:bidi w:val="0"/>
+      <w:spacing w:before="320" w:after="0"/>
+      <w:outlineLvl w:val="0"/>
+    </w:pPr>
+  </w:style>
+  <w:style w:type="character" w:styleId="HeadingfailedChar" w:customStyle="true">
+    <w:name w:val="Heading failed Char"/>
+    <w:basedOn w:val="DefaultParagraphFont"/>
+    <w:link w:val="Headingfailed"/>
+    <w:rsid w:val="088D5397"/>
+    <w:rPr>
+      <w:rFonts w:ascii="Calibri Light" w:hAnsi="Calibri Light" w:eastAsia="" w:cs="" w:asciiTheme="majorAscii" w:hAnsiTheme="majorAscii" w:eastAsiaTheme="majorEastAsia" w:cstheme="majorBidi"/>
+      <w:color w:val="FF0000"/>
+      <w:sz w:val="32"/>
+      <w:szCs w:val="32"/>
+    </w:rPr>
+  </w:style>
+  <w:style w:type="character" w:styleId="HeadingskippedChar" w:customStyle="true">
+    <w:name w:val="Heading skipped Char"/>
+    <w:basedOn w:val="DefaultParagraphFont"/>
+    <w:link w:val="Headingskipped"/>
+    <w:rsid w:val="088D5397"/>
+    <w:rPr>
+      <w:rFonts w:ascii="Calibri Light" w:hAnsi="Calibri Light" w:eastAsia="" w:cs="" w:asciiTheme="majorAscii" w:hAnsiTheme="majorAscii" w:eastAsiaTheme="majorEastAsia" w:cstheme="majorBidi"/>
+      <w:color w:val="FF8400"/>
+      <w:sz w:val="32"/>
+      <w:szCs w:val="32"/>
+    </w:rPr>
+  </w:style>
+  <w:style w:type="character" w:styleId="HeadingpassedChar" w:customStyle="true">
+    <w:name w:val="Heading passed Char"/>
+    <w:basedOn w:val="DefaultParagraphFont"/>
+    <w:link w:val="Headingpassed"/>
+    <w:rsid w:val="088D5397"/>
+    <w:rPr>
+      <w:rFonts w:ascii="Calibri Light" w:hAnsi="Calibri Light" w:eastAsia="" w:cs="" w:asciiTheme="majorAscii" w:hAnsiTheme="majorAscii" w:eastAsiaTheme="majorEastAsia" w:cstheme="majorBidi"/>
+      <w:color w:val="00B050"/>
+      <w:sz w:val="32"/>
+      <w:szCs w:val="32"/>
+    </w:rPr>
+  </w:style>
+  <w:style w:type="character" w:styleId="HeadingbrokenChar" w:customStyle="true">
+    <w:name w:val="Heading broken Char"/>
+    <w:basedOn w:val="DefaultParagraphFont"/>
+    <w:link w:val="Headingbroken"/>
+    <w:rsid w:val="088D5397"/>
+    <w:rPr>
+      <w:rFonts w:ascii="Calibri Light" w:hAnsi="Calibri Light" w:eastAsia="" w:cs="" w:asciiTheme="majorAscii" w:hAnsiTheme="majorAscii" w:eastAsiaTheme="majorEastAsia" w:cstheme="majorBidi"/>
+      <w:b w:val="0"/>
+      <w:bCs w:val="0"/>
+      <w:i w:val="0"/>
+      <w:iCs w:val="0"/>
+      <w:color w:val="FF0000"/>
+      <w:sz w:val="32"/>
+      <w:szCs w:val="32"/>
+      <w:u w:val="single"/>
     </w:rPr>
   </w:style>
 </w:styles>

</xml_diff>

<commit_message>
refactored library - report can now be configured with an .ini file. 4 presets available - changed layout and template
</commit_message>
<xml_diff>
--- a/src/allure_docx/template.docx
+++ b/src/allure_docx/template.docx
@@ -1,10 +1,10 @@
 
 <file path=word/document.xml><?xml version="1.0" encoding="utf-8"?>
-<w:document xmlns:wpc="http://schemas.microsoft.com/office/word/2010/wordprocessingCanvas" xmlns:mc="http://schemas.openxmlformats.org/markup-compatibility/2006" xmlns:o="urn:schemas-microsoft-com:office:office" xmlns:r="http://schemas.openxmlformats.org/officeDocument/2006/relationships" xmlns:m="http://schemas.openxmlformats.org/officeDocument/2006/math" xmlns:v="urn:schemas-microsoft-com:vml" xmlns:wp14="http://schemas.microsoft.com/office/word/2010/wordprocessingDrawing" xmlns:wp="http://schemas.openxmlformats.org/drawingml/2006/wordprocessingDrawing" xmlns:w10="urn:schemas-microsoft-com:office:word" xmlns:w="http://schemas.openxmlformats.org/wordprocessingml/2006/main" xmlns:w14="http://schemas.microsoft.com/office/word/2010/wordml" xmlns:w15="http://schemas.microsoft.com/office/word/2012/wordml" xmlns:wpg="http://schemas.microsoft.com/office/word/2010/wordprocessingGroup" xmlns:wpi="http://schemas.microsoft.com/office/word/2010/wordprocessingInk" xmlns:wne="http://schemas.microsoft.com/office/word/2006/wordml" xmlns:wps="http://schemas.microsoft.com/office/word/2010/wordprocessingShape" mc:Ignorable="w14 w15 wp14">
+<w:document xmlns:wpc="http://schemas.microsoft.com/office/word/2010/wordprocessingCanvas" xmlns:cx="http://schemas.microsoft.com/office/drawing/2014/chartex" xmlns:cx1="http://schemas.microsoft.com/office/drawing/2015/9/8/chartex" xmlns:cx2="http://schemas.microsoft.com/office/drawing/2015/10/21/chartex" xmlns:cx3="http://schemas.microsoft.com/office/drawing/2016/5/9/chartex" xmlns:cx4="http://schemas.microsoft.com/office/drawing/2016/5/10/chartex" xmlns:cx5="http://schemas.microsoft.com/office/drawing/2016/5/11/chartex" xmlns:cx6="http://schemas.microsoft.com/office/drawing/2016/5/12/chartex" xmlns:cx7="http://schemas.microsoft.com/office/drawing/2016/5/13/chartex" xmlns:cx8="http://schemas.microsoft.com/office/drawing/2016/5/14/chartex" xmlns:mc="http://schemas.openxmlformats.org/markup-compatibility/2006" xmlns:aink="http://schemas.microsoft.com/office/drawing/2016/ink" xmlns:am3d="http://schemas.microsoft.com/office/drawing/2017/model3d" xmlns:o="urn:schemas-microsoft-com:office:office" xmlns:oel="http://schemas.microsoft.com/office/2019/extlst" xmlns:r="http://schemas.openxmlformats.org/officeDocument/2006/relationships" xmlns:m="http://schemas.openxmlformats.org/officeDocument/2006/math" xmlns:v="urn:schemas-microsoft-com:vml" xmlns:wp14="http://schemas.microsoft.com/office/word/2010/wordprocessingDrawing" xmlns:wp="http://schemas.openxmlformats.org/drawingml/2006/wordprocessingDrawing" xmlns:w10="urn:schemas-microsoft-com:office:word" xmlns:w="http://schemas.openxmlformats.org/wordprocessingml/2006/main" xmlns:w14="http://schemas.microsoft.com/office/word/2010/wordml" xmlns:w15="http://schemas.microsoft.com/office/word/2012/wordml" xmlns:w16cex="http://schemas.microsoft.com/office/word/2018/wordml/cex" xmlns:w16cid="http://schemas.microsoft.com/office/word/2016/wordml/cid" xmlns:w16="http://schemas.microsoft.com/office/word/2018/wordml" xmlns:w16sdtdh="http://schemas.microsoft.com/office/word/2020/wordml/sdtdatahash" xmlns:w16se="http://schemas.microsoft.com/office/word/2015/wordml/symex" xmlns:wpg="http://schemas.microsoft.com/office/word/2010/wordprocessingGroup" xmlns:wpi="http://schemas.microsoft.com/office/word/2010/wordprocessingInk" xmlns:wne="http://schemas.microsoft.com/office/word/2006/wordml" xmlns:wps="http://schemas.microsoft.com/office/word/2010/wordprocessingShape" mc:Ignorable="w14 w15 w16se w16cid w16 w16cex w16sdtdh wp14">
   <w:body>
     <w:p/>
     <w:sectPr>
-      <w:pgSz w:w="11906" w:h="16838" w:orient="portrait"/>
+      <w:pgSz w:w="11906" w:h="16838"/>
       <w:pgMar w:top="1417" w:right="1417" w:bottom="1417" w:left="1417" w:header="708" w:footer="708" w:gutter="0"/>
       <w:cols w:space="708"/>
       <w:docGrid w:linePitch="360"/>
@@ -14,7 +14,7 @@
 </file>
 
 <file path=word/numbering.xml><?xml version="1.0" encoding="utf-8"?>
-<w:numbering xmlns:wpc="http://schemas.microsoft.com/office/word/2010/wordprocessingCanvas" xmlns:mc="http://schemas.openxmlformats.org/markup-compatibility/2006" xmlns:o="urn:schemas-microsoft-com:office:office" xmlns:r="http://schemas.openxmlformats.org/officeDocument/2006/relationships" xmlns:m="http://schemas.openxmlformats.org/officeDocument/2006/math" xmlns:v="urn:schemas-microsoft-com:vml" xmlns:wp14="http://schemas.microsoft.com/office/word/2010/wordprocessingDrawing" xmlns:wp="http://schemas.openxmlformats.org/drawingml/2006/wordprocessingDrawing" xmlns:w10="urn:schemas-microsoft-com:office:word" xmlns:w="http://schemas.openxmlformats.org/wordprocessingml/2006/main" xmlns:w14="http://schemas.microsoft.com/office/word/2010/wordml" xmlns:w15="http://schemas.microsoft.com/office/word/2012/wordml" xmlns:wpg="http://schemas.microsoft.com/office/word/2010/wordprocessingGroup" xmlns:wpi="http://schemas.microsoft.com/office/word/2010/wordprocessingInk" xmlns:wne="http://schemas.microsoft.com/office/word/2006/wordml" xmlns:wps="http://schemas.microsoft.com/office/word/2010/wordprocessingShape" mc:Ignorable="w14 w15 wp14">
+<w:numbering xmlns:wpc="http://schemas.microsoft.com/office/word/2010/wordprocessingCanvas" xmlns:cx="http://schemas.microsoft.com/office/drawing/2014/chartex" xmlns:cx1="http://schemas.microsoft.com/office/drawing/2015/9/8/chartex" xmlns:cx2="http://schemas.microsoft.com/office/drawing/2015/10/21/chartex" xmlns:cx3="http://schemas.microsoft.com/office/drawing/2016/5/9/chartex" xmlns:cx4="http://schemas.microsoft.com/office/drawing/2016/5/10/chartex" xmlns:cx5="http://schemas.microsoft.com/office/drawing/2016/5/11/chartex" xmlns:cx6="http://schemas.microsoft.com/office/drawing/2016/5/12/chartex" xmlns:cx7="http://schemas.microsoft.com/office/drawing/2016/5/13/chartex" xmlns:cx8="http://schemas.microsoft.com/office/drawing/2016/5/14/chartex" xmlns:mc="http://schemas.openxmlformats.org/markup-compatibility/2006" xmlns:aink="http://schemas.microsoft.com/office/drawing/2016/ink" xmlns:am3d="http://schemas.microsoft.com/office/drawing/2017/model3d" xmlns:o="urn:schemas-microsoft-com:office:office" xmlns:oel="http://schemas.microsoft.com/office/2019/extlst" xmlns:r="http://schemas.openxmlformats.org/officeDocument/2006/relationships" xmlns:m="http://schemas.openxmlformats.org/officeDocument/2006/math" xmlns:v="urn:schemas-microsoft-com:vml" xmlns:wp14="http://schemas.microsoft.com/office/word/2010/wordprocessingDrawing" xmlns:wp="http://schemas.openxmlformats.org/drawingml/2006/wordprocessingDrawing" xmlns:w10="urn:schemas-microsoft-com:office:word" xmlns:w="http://schemas.openxmlformats.org/wordprocessingml/2006/main" xmlns:w14="http://schemas.microsoft.com/office/word/2010/wordml" xmlns:w15="http://schemas.microsoft.com/office/word/2012/wordml" xmlns:w16cex="http://schemas.microsoft.com/office/word/2018/wordml/cex" xmlns:w16cid="http://schemas.microsoft.com/office/word/2016/wordml/cid" xmlns:w16="http://schemas.microsoft.com/office/word/2018/wordml" xmlns:w16sdtdh="http://schemas.microsoft.com/office/word/2020/wordml/sdtdatahash" xmlns:w16se="http://schemas.microsoft.com/office/word/2015/wordml/symex" xmlns:wpg="http://schemas.microsoft.com/office/word/2010/wordprocessingGroup" xmlns:wpi="http://schemas.microsoft.com/office/word/2010/wordprocessingInk" xmlns:wne="http://schemas.microsoft.com/office/word/2006/wordml" xmlns:wps="http://schemas.microsoft.com/office/word/2010/wordprocessingShape" mc:Ignorable="w14 w15 w16se w16cid w16 w16cex w16sdtdh wp14">
   <w:abstractNum w:abstractNumId="0" w15:restartNumberingAfterBreak="0">
     <w:nsid w:val="1482775B"/>
     <w:multiLevelType w:val="multilevel"/>
@@ -101,105 +101,105 @@
       </w:pPr>
     </w:lvl>
   </w:abstractNum>
-  <w:num w:numId="1">
-    <w:abstractNumId w:val="0"/>
-  </w:num>
-  <w:num w:numId="2">
-    <w:abstractNumId w:val="0"/>
-  </w:num>
-  <w:num w:numId="3">
-    <w:abstractNumId w:val="0"/>
-  </w:num>
-  <w:num w:numId="4">
-    <w:abstractNumId w:val="0"/>
-  </w:num>
-  <w:num w:numId="5">
-    <w:abstractNumId w:val="0"/>
-  </w:num>
-  <w:num w:numId="6">
-    <w:abstractNumId w:val="0"/>
-  </w:num>
-  <w:num w:numId="7">
-    <w:abstractNumId w:val="0"/>
-  </w:num>
-  <w:num w:numId="8">
-    <w:abstractNumId w:val="0"/>
-  </w:num>
-  <w:num w:numId="9">
-    <w:abstractNumId w:val="0"/>
-  </w:num>
-  <w:num w:numId="10">
-    <w:abstractNumId w:val="0"/>
-  </w:num>
-  <w:num w:numId="11">
-    <w:abstractNumId w:val="0"/>
-  </w:num>
-  <w:num w:numId="12">
-    <w:abstractNumId w:val="0"/>
-  </w:num>
-  <w:num w:numId="13">
-    <w:abstractNumId w:val="0"/>
-  </w:num>
-  <w:num w:numId="14">
-    <w:abstractNumId w:val="0"/>
-  </w:num>
-  <w:num w:numId="15">
-    <w:abstractNumId w:val="0"/>
-  </w:num>
-  <w:num w:numId="16">
-    <w:abstractNumId w:val="0"/>
-  </w:num>
-  <w:num w:numId="17">
-    <w:abstractNumId w:val="0"/>
-  </w:num>
-  <w:num w:numId="18">
-    <w:abstractNumId w:val="0"/>
-  </w:num>
-  <w:num w:numId="19">
-    <w:abstractNumId w:val="0"/>
-  </w:num>
-  <w:num w:numId="20">
-    <w:abstractNumId w:val="0"/>
-  </w:num>
-  <w:num w:numId="21">
-    <w:abstractNumId w:val="0"/>
-  </w:num>
-  <w:num w:numId="22">
-    <w:abstractNumId w:val="0"/>
-  </w:num>
-  <w:num w:numId="23">
-    <w:abstractNumId w:val="0"/>
-  </w:num>
-  <w:num w:numId="24">
-    <w:abstractNumId w:val="0"/>
-  </w:num>
-  <w:num w:numId="25">
-    <w:abstractNumId w:val="0"/>
-  </w:num>
-  <w:num w:numId="26">
-    <w:abstractNumId w:val="0"/>
-  </w:num>
-  <w:num w:numId="27">
-    <w:abstractNumId w:val="0"/>
-  </w:num>
-  <w:num w:numId="28">
-    <w:abstractNumId w:val="0"/>
-  </w:num>
-  <w:num w:numId="29">
-    <w:abstractNumId w:val="0"/>
-  </w:num>
-  <w:num w:numId="30">
+  <w:num w:numId="1" w16cid:durableId="1003702573">
+    <w:abstractNumId w:val="0"/>
+  </w:num>
+  <w:num w:numId="2" w16cid:durableId="1662469935">
+    <w:abstractNumId w:val="0"/>
+  </w:num>
+  <w:num w:numId="3" w16cid:durableId="1744915577">
+    <w:abstractNumId w:val="0"/>
+  </w:num>
+  <w:num w:numId="4" w16cid:durableId="1580629622">
+    <w:abstractNumId w:val="0"/>
+  </w:num>
+  <w:num w:numId="5" w16cid:durableId="908807799">
+    <w:abstractNumId w:val="0"/>
+  </w:num>
+  <w:num w:numId="6" w16cid:durableId="1951206978">
+    <w:abstractNumId w:val="0"/>
+  </w:num>
+  <w:num w:numId="7" w16cid:durableId="579143500">
+    <w:abstractNumId w:val="0"/>
+  </w:num>
+  <w:num w:numId="8" w16cid:durableId="1593783128">
+    <w:abstractNumId w:val="0"/>
+  </w:num>
+  <w:num w:numId="9" w16cid:durableId="295455785">
+    <w:abstractNumId w:val="0"/>
+  </w:num>
+  <w:num w:numId="10" w16cid:durableId="1250432777">
+    <w:abstractNumId w:val="0"/>
+  </w:num>
+  <w:num w:numId="11" w16cid:durableId="1760249548">
+    <w:abstractNumId w:val="0"/>
+  </w:num>
+  <w:num w:numId="12" w16cid:durableId="1475100211">
+    <w:abstractNumId w:val="0"/>
+  </w:num>
+  <w:num w:numId="13" w16cid:durableId="2120374280">
+    <w:abstractNumId w:val="0"/>
+  </w:num>
+  <w:num w:numId="14" w16cid:durableId="1952055498">
+    <w:abstractNumId w:val="0"/>
+  </w:num>
+  <w:num w:numId="15" w16cid:durableId="204685872">
+    <w:abstractNumId w:val="0"/>
+  </w:num>
+  <w:num w:numId="16" w16cid:durableId="1943296680">
+    <w:abstractNumId w:val="0"/>
+  </w:num>
+  <w:num w:numId="17" w16cid:durableId="611591848">
+    <w:abstractNumId w:val="0"/>
+  </w:num>
+  <w:num w:numId="18" w16cid:durableId="1215192867">
+    <w:abstractNumId w:val="0"/>
+  </w:num>
+  <w:num w:numId="19" w16cid:durableId="905263820">
+    <w:abstractNumId w:val="0"/>
+  </w:num>
+  <w:num w:numId="20" w16cid:durableId="552545825">
+    <w:abstractNumId w:val="0"/>
+  </w:num>
+  <w:num w:numId="21" w16cid:durableId="1213926546">
+    <w:abstractNumId w:val="0"/>
+  </w:num>
+  <w:num w:numId="22" w16cid:durableId="1385249851">
+    <w:abstractNumId w:val="0"/>
+  </w:num>
+  <w:num w:numId="23" w16cid:durableId="1305550512">
+    <w:abstractNumId w:val="0"/>
+  </w:num>
+  <w:num w:numId="24" w16cid:durableId="1412850538">
+    <w:abstractNumId w:val="0"/>
+  </w:num>
+  <w:num w:numId="25" w16cid:durableId="6099093">
+    <w:abstractNumId w:val="0"/>
+  </w:num>
+  <w:num w:numId="26" w16cid:durableId="1257787242">
+    <w:abstractNumId w:val="0"/>
+  </w:num>
+  <w:num w:numId="27" w16cid:durableId="1635335156">
+    <w:abstractNumId w:val="0"/>
+  </w:num>
+  <w:num w:numId="28" w16cid:durableId="1879783505">
+    <w:abstractNumId w:val="0"/>
+  </w:num>
+  <w:num w:numId="29" w16cid:durableId="692193056">
+    <w:abstractNumId w:val="0"/>
+  </w:num>
+  <w:num w:numId="30" w16cid:durableId="1660038506">
     <w:abstractNumId w:val="0"/>
   </w:num>
 </w:numbering>
 </file>
 
 <file path=word/styles.xml><?xml version="1.0" encoding="utf-8"?>
-<w:styles xmlns:wp14="http://schemas.microsoft.com/office/word/2010/wordprocessingDrawing" xmlns:mc="http://schemas.openxmlformats.org/markup-compatibility/2006" xmlns:r="http://schemas.openxmlformats.org/officeDocument/2006/relationships" xmlns:w="http://schemas.openxmlformats.org/wordprocessingml/2006/main" xmlns:w14="http://schemas.microsoft.com/office/word/2010/wordml" xmlns:w15="http://schemas.microsoft.com/office/word/2012/wordml" mc:Ignorable="w14 w15 wp14">
+<w:styles xmlns:mc="http://schemas.openxmlformats.org/markup-compatibility/2006" xmlns:r="http://schemas.openxmlformats.org/officeDocument/2006/relationships" xmlns:w="http://schemas.openxmlformats.org/wordprocessingml/2006/main" xmlns:w14="http://schemas.microsoft.com/office/word/2010/wordml" xmlns:w15="http://schemas.microsoft.com/office/word/2012/wordml" xmlns:w16cex="http://schemas.microsoft.com/office/word/2018/wordml/cex" xmlns:w16cid="http://schemas.microsoft.com/office/word/2016/wordml/cid" xmlns:w16="http://schemas.microsoft.com/office/word/2018/wordml" xmlns:w16sdtdh="http://schemas.microsoft.com/office/word/2020/wordml/sdtdatahash" xmlns:w16se="http://schemas.microsoft.com/office/word/2015/wordml/symex" mc:Ignorable="w14 w15 w16se w16cid w16 w16cex w16sdtdh">
   <w:docDefaults>
     <w:rPrDefault>
       <w:rPr>
-        <w:rFonts w:asciiTheme="minorHAnsi" w:hAnsiTheme="minorHAnsi" w:eastAsiaTheme="minorEastAsia" w:cstheme="minorBidi"/>
+        <w:rFonts w:asciiTheme="minorHAnsi" w:eastAsiaTheme="minorEastAsia" w:hAnsiTheme="minorHAnsi" w:cstheme="minorBidi"/>
         <w:lang w:val="sr-Latn-RS" w:eastAsia="en-US" w:bidi="ar-SA"/>
       </w:rPr>
     </w:rPrDefault>
@@ -209,17 +209,17 @@
       </w:pPr>
     </w:pPrDefault>
   </w:docDefaults>
-  <w:latentStyles w:defLockedState="0" w:defUIPriority="99" w:defSemiHidden="0" w:defUnhideWhenUsed="0" w:defQFormat="0" w:count="371">
+  <w:latentStyles w:defLockedState="0" w:defUIPriority="99" w:defSemiHidden="0" w:defUnhideWhenUsed="0" w:defQFormat="0" w:count="376">
     <w:lsdException w:name="Normal" w:uiPriority="0" w:qFormat="1"/>
     <w:lsdException w:name="heading 1" w:uiPriority="9" w:qFormat="1"/>
-    <w:lsdException w:name="heading 2" w:uiPriority="9" w:semiHidden="1" w:unhideWhenUsed="1" w:qFormat="1"/>
-    <w:lsdException w:name="heading 3" w:uiPriority="9" w:semiHidden="1" w:unhideWhenUsed="1" w:qFormat="1"/>
-    <w:lsdException w:name="heading 4" w:uiPriority="9" w:semiHidden="1" w:unhideWhenUsed="1" w:qFormat="1"/>
-    <w:lsdException w:name="heading 5" w:uiPriority="9" w:semiHidden="1" w:unhideWhenUsed="1" w:qFormat="1"/>
-    <w:lsdException w:name="heading 6" w:uiPriority="9" w:semiHidden="1" w:unhideWhenUsed="1" w:qFormat="1"/>
-    <w:lsdException w:name="heading 7" w:uiPriority="9" w:semiHidden="1" w:unhideWhenUsed="1" w:qFormat="1"/>
-    <w:lsdException w:name="heading 8" w:uiPriority="9" w:semiHidden="1" w:unhideWhenUsed="1" w:qFormat="1"/>
-    <w:lsdException w:name="heading 9" w:uiPriority="9" w:semiHidden="1" w:unhideWhenUsed="1" w:qFormat="1"/>
+    <w:lsdException w:name="heading 2" w:semiHidden="1" w:uiPriority="9" w:unhideWhenUsed="1" w:qFormat="1"/>
+    <w:lsdException w:name="heading 3" w:semiHidden="1" w:uiPriority="9" w:unhideWhenUsed="1" w:qFormat="1"/>
+    <w:lsdException w:name="heading 4" w:semiHidden="1" w:uiPriority="9" w:unhideWhenUsed="1" w:qFormat="1"/>
+    <w:lsdException w:name="heading 5" w:semiHidden="1" w:uiPriority="9" w:unhideWhenUsed="1" w:qFormat="1"/>
+    <w:lsdException w:name="heading 6" w:semiHidden="1" w:uiPriority="9" w:unhideWhenUsed="1" w:qFormat="1"/>
+    <w:lsdException w:name="heading 7" w:semiHidden="1" w:uiPriority="9" w:unhideWhenUsed="1" w:qFormat="1"/>
+    <w:lsdException w:name="heading 8" w:semiHidden="1" w:uiPriority="9" w:unhideWhenUsed="1" w:qFormat="1"/>
+    <w:lsdException w:name="heading 9" w:semiHidden="1" w:uiPriority="9" w:unhideWhenUsed="1" w:qFormat="1"/>
     <w:lsdException w:name="index 1" w:semiHidden="1" w:unhideWhenUsed="1"/>
     <w:lsdException w:name="index 2" w:semiHidden="1" w:unhideWhenUsed="1"/>
     <w:lsdException w:name="index 3" w:semiHidden="1" w:unhideWhenUsed="1"/>
@@ -229,22 +229,22 @@
     <w:lsdException w:name="index 7" w:semiHidden="1" w:unhideWhenUsed="1"/>
     <w:lsdException w:name="index 8" w:semiHidden="1" w:unhideWhenUsed="1"/>
     <w:lsdException w:name="index 9" w:semiHidden="1" w:unhideWhenUsed="1"/>
-    <w:lsdException w:name="toc 1" w:uiPriority="39" w:semiHidden="1" w:unhideWhenUsed="1"/>
-    <w:lsdException w:name="toc 2" w:uiPriority="39" w:semiHidden="1" w:unhideWhenUsed="1"/>
-    <w:lsdException w:name="toc 3" w:uiPriority="39" w:semiHidden="1" w:unhideWhenUsed="1"/>
-    <w:lsdException w:name="toc 4" w:uiPriority="39" w:semiHidden="1" w:unhideWhenUsed="1"/>
-    <w:lsdException w:name="toc 5" w:uiPriority="39" w:semiHidden="1" w:unhideWhenUsed="1"/>
-    <w:lsdException w:name="toc 6" w:uiPriority="39" w:semiHidden="1" w:unhideWhenUsed="1"/>
-    <w:lsdException w:name="toc 7" w:uiPriority="39" w:semiHidden="1" w:unhideWhenUsed="1"/>
-    <w:lsdException w:name="toc 8" w:uiPriority="39" w:semiHidden="1" w:unhideWhenUsed="1"/>
-    <w:lsdException w:name="toc 9" w:uiPriority="39" w:semiHidden="1" w:unhideWhenUsed="1"/>
+    <w:lsdException w:name="toc 1" w:semiHidden="1" w:uiPriority="39" w:unhideWhenUsed="1"/>
+    <w:lsdException w:name="toc 2" w:semiHidden="1" w:uiPriority="39" w:unhideWhenUsed="1"/>
+    <w:lsdException w:name="toc 3" w:semiHidden="1" w:uiPriority="39" w:unhideWhenUsed="1"/>
+    <w:lsdException w:name="toc 4" w:semiHidden="1" w:uiPriority="39" w:unhideWhenUsed="1"/>
+    <w:lsdException w:name="toc 5" w:semiHidden="1" w:uiPriority="39" w:unhideWhenUsed="1"/>
+    <w:lsdException w:name="toc 6" w:semiHidden="1" w:uiPriority="39" w:unhideWhenUsed="1"/>
+    <w:lsdException w:name="toc 7" w:semiHidden="1" w:uiPriority="39" w:unhideWhenUsed="1"/>
+    <w:lsdException w:name="toc 8" w:semiHidden="1" w:uiPriority="39" w:unhideWhenUsed="1"/>
+    <w:lsdException w:name="toc 9" w:semiHidden="1" w:uiPriority="39" w:unhideWhenUsed="1"/>
     <w:lsdException w:name="Normal Indent" w:semiHidden="1" w:unhideWhenUsed="1"/>
     <w:lsdException w:name="footnote text" w:semiHidden="1" w:unhideWhenUsed="1"/>
     <w:lsdException w:name="annotation text" w:semiHidden="1" w:unhideWhenUsed="1"/>
     <w:lsdException w:name="header" w:semiHidden="1" w:unhideWhenUsed="1"/>
     <w:lsdException w:name="footer" w:semiHidden="1" w:unhideWhenUsed="1"/>
     <w:lsdException w:name="index heading" w:semiHidden="1" w:unhideWhenUsed="1"/>
-    <w:lsdException w:name="caption" w:uiPriority="35" w:semiHidden="1" w:unhideWhenUsed="1" w:qFormat="1"/>
+    <w:lsdException w:name="caption" w:semiHidden="1" w:uiPriority="35" w:unhideWhenUsed="1" w:qFormat="1"/>
     <w:lsdException w:name="table of figures" w:semiHidden="1" w:unhideWhenUsed="1"/>
     <w:lsdException w:name="envelope address" w:semiHidden="1" w:unhideWhenUsed="1"/>
     <w:lsdException w:name="envelope return" w:semiHidden="1" w:unhideWhenUsed="1"/>
@@ -275,7 +275,7 @@
     <w:lsdException w:name="Title" w:uiPriority="10" w:qFormat="1"/>
     <w:lsdException w:name="Closing" w:semiHidden="1" w:unhideWhenUsed="1"/>
     <w:lsdException w:name="Signature" w:semiHidden="1" w:unhideWhenUsed="1"/>
-    <w:lsdException w:name="Default Paragraph Font" w:uiPriority="1" w:semiHidden="1" w:unhideWhenUsed="1"/>
+    <w:lsdException w:name="Default Paragraph Font" w:semiHidden="1" w:uiPriority="1" w:unhideWhenUsed="1"/>
     <w:lsdException w:name="Body Text" w:semiHidden="1" w:unhideWhenUsed="1"/>
     <w:lsdException w:name="Body Text Indent" w:semiHidden="1" w:unhideWhenUsed="1"/>
     <w:lsdException w:name="List Continue" w:semiHidden="1" w:unhideWhenUsed="1"/>
@@ -475,8 +475,8 @@
     <w:lsdException w:name="Subtle Reference" w:uiPriority="31" w:qFormat="1"/>
     <w:lsdException w:name="Intense Reference" w:uiPriority="32" w:qFormat="1"/>
     <w:lsdException w:name="Book Title" w:uiPriority="33" w:qFormat="1"/>
-    <w:lsdException w:name="Bibliography" w:uiPriority="37" w:semiHidden="1" w:unhideWhenUsed="1"/>
-    <w:lsdException w:name="TOC Heading" w:uiPriority="39" w:semiHidden="1" w:unhideWhenUsed="1" w:qFormat="1"/>
+    <w:lsdException w:name="Bibliography" w:semiHidden="1" w:uiPriority="37" w:unhideWhenUsed="1"/>
+    <w:lsdException w:name="TOC Heading" w:semiHidden="1" w:uiPriority="39" w:unhideWhenUsed="1" w:qFormat="1"/>
     <w:lsdException w:name="Plain Table 1" w:uiPriority="41"/>
     <w:lsdException w:name="Plain Table 2" w:uiPriority="42"/>
     <w:lsdException w:name="Plain Table 3" w:uiPriority="43"/>
@@ -581,73 +581,78 @@
     <w:lsdException w:name="List Table 5 Dark Accent 6" w:uiPriority="50"/>
     <w:lsdException w:name="List Table 6 Colorful Accent 6" w:uiPriority="51"/>
     <w:lsdException w:name="List Table 7 Colorful Accent 6" w:uiPriority="52"/>
+    <w:lsdException w:name="Mention" w:semiHidden="1" w:unhideWhenUsed="1"/>
+    <w:lsdException w:name="Smart Hyperlink" w:semiHidden="1" w:unhideWhenUsed="1"/>
+    <w:lsdException w:name="Hashtag" w:semiHidden="1" w:unhideWhenUsed="1"/>
+    <w:lsdException w:name="Unresolved Mention" w:semiHidden="1" w:unhideWhenUsed="1"/>
+    <w:lsdException w:name="Smart Link" w:semiHidden="1" w:unhideWhenUsed="1"/>
   </w:latentStyles>
-  <w:style w:type="paragraph" w:styleId="Normal" w:default="1">
+  <w:style w:type="paragraph" w:default="1" w:styleId="Normal">
     <w:name w:val="Normal"/>
     <w:qFormat/>
   </w:style>
   <w:style w:type="paragraph" w:styleId="Heading1">
-    <w:uiPriority w:val="9"/>
     <w:name w:val="heading 1"/>
     <w:basedOn w:val="Normal"/>
     <w:next w:val="Normal"/>
     <w:link w:val="Heading1Char"/>
+    <w:uiPriority w:val="9"/>
     <w:qFormat/>
     <w:rsid w:val="088D5397"/>
-    <w:rPr>
-      <w:rFonts w:ascii="Calibri Light" w:hAnsi="Calibri Light" w:eastAsia="" w:cs="" w:asciiTheme="majorAscii" w:hAnsiTheme="majorAscii" w:eastAsiaTheme="majorEastAsia" w:cstheme="majorBidi"/>
-      <w:color w:val="000000" w:themeColor="text1" w:themeTint="FF" w:themeShade="FF"/>
+    <w:pPr>
+      <w:keepNext/>
+      <w:spacing w:before="320" w:after="0"/>
+      <w:outlineLvl w:val="0"/>
+    </w:pPr>
+    <w:rPr>
+      <w:rFonts w:asciiTheme="majorHAnsi" w:eastAsiaTheme="majorEastAsia" w:hAnsiTheme="majorHAnsi" w:cstheme="majorBidi"/>
+      <w:color w:val="000000" w:themeColor="text1"/>
       <w:sz w:val="32"/>
       <w:szCs w:val="32"/>
     </w:rPr>
-    <w:pPr>
-      <w:keepNext w:val="1"/>
-      <w:spacing w:before="320" w:after="0"/>
-      <w:outlineLvl w:val="0"/>
-    </w:pPr>
   </w:style>
   <w:style w:type="paragraph" w:styleId="Heading2">
+    <w:name w:val="heading 2"/>
+    <w:basedOn w:val="Normal"/>
+    <w:next w:val="Normal"/>
+    <w:link w:val="Heading2Char"/>
     <w:uiPriority w:val="9"/>
-    <w:name w:val="heading 2"/>
-    <w:basedOn w:val="Normal"/>
-    <w:next w:val="Normal"/>
     <w:unhideWhenUsed/>
-    <w:link w:val="Heading2Char"/>
     <w:qFormat/>
     <w:rsid w:val="088D5397"/>
-    <w:rPr>
-      <w:rFonts w:ascii="Calibri Light" w:hAnsi="Calibri Light" w:eastAsia="" w:cs="" w:asciiTheme="majorAscii" w:hAnsiTheme="majorAscii" w:eastAsiaTheme="majorEastAsia" w:cstheme="majorBidi"/>
-      <w:color w:val="000000" w:themeColor="text1" w:themeTint="FF" w:themeShade="FF"/>
+    <w:pPr>
+      <w:keepNext/>
+      <w:spacing w:before="80" w:after="0"/>
+      <w:outlineLvl w:val="1"/>
+    </w:pPr>
+    <w:rPr>
+      <w:rFonts w:asciiTheme="majorHAnsi" w:eastAsiaTheme="majorEastAsia" w:hAnsiTheme="majorHAnsi" w:cstheme="majorBidi"/>
+      <w:color w:val="000000" w:themeColor="text1"/>
       <w:sz w:val="28"/>
       <w:szCs w:val="28"/>
     </w:rPr>
-    <w:pPr>
-      <w:keepNext w:val="1"/>
-      <w:spacing w:before="80" w:after="0"/>
-      <w:outlineLvl w:val="1"/>
-    </w:pPr>
   </w:style>
   <w:style w:type="paragraph" w:styleId="Heading3">
+    <w:name w:val="heading 3"/>
+    <w:basedOn w:val="Normal"/>
+    <w:next w:val="Normal"/>
+    <w:link w:val="Heading3Char"/>
     <w:uiPriority w:val="9"/>
-    <w:name w:val="heading 3"/>
-    <w:basedOn w:val="Normal"/>
-    <w:next w:val="Normal"/>
     <w:semiHidden/>
     <w:unhideWhenUsed/>
-    <w:link w:val="Heading3Char"/>
     <w:qFormat/>
     <w:rsid w:val="088D5397"/>
-    <w:rPr>
-      <w:rFonts w:ascii="Calibri Light" w:hAnsi="Calibri Light" w:eastAsia="" w:cs="" w:asciiTheme="majorAscii" w:hAnsiTheme="majorAscii" w:eastAsiaTheme="majorEastAsia" w:cstheme="majorBidi"/>
-      <w:color w:val="000000" w:themeColor="text1" w:themeTint="FF" w:themeShade="FF"/>
+    <w:pPr>
+      <w:keepNext/>
+      <w:spacing w:before="40" w:after="0"/>
+      <w:outlineLvl w:val="2"/>
+    </w:pPr>
+    <w:rPr>
+      <w:rFonts w:asciiTheme="majorHAnsi" w:eastAsiaTheme="majorEastAsia" w:hAnsiTheme="majorHAnsi" w:cstheme="majorBidi"/>
+      <w:color w:val="000000" w:themeColor="text1"/>
       <w:sz w:val="24"/>
       <w:szCs w:val="24"/>
     </w:rPr>
-    <w:pPr>
-      <w:keepNext w:val="1"/>
-      <w:spacing w:before="40" w:after="0"/>
-      <w:outlineLvl w:val="2"/>
-    </w:pPr>
   </w:style>
   <w:style w:type="paragraph" w:styleId="Heading4">
     <w:name w:val="heading 4"/>
@@ -665,7 +670,7 @@
       <w:outlineLvl w:val="3"/>
     </w:pPr>
     <w:rPr>
-      <w:rFonts w:asciiTheme="majorHAnsi" w:hAnsiTheme="majorHAnsi" w:eastAsiaTheme="majorEastAsia" w:cstheme="majorBidi"/>
+      <w:rFonts w:asciiTheme="majorHAnsi" w:eastAsiaTheme="majorEastAsia" w:hAnsiTheme="majorHAnsi" w:cstheme="majorBidi"/>
       <w:sz w:val="22"/>
       <w:szCs w:val="22"/>
     </w:rPr>
@@ -686,7 +691,7 @@
       <w:outlineLvl w:val="4"/>
     </w:pPr>
     <w:rPr>
-      <w:rFonts w:asciiTheme="majorHAnsi" w:hAnsiTheme="majorHAnsi" w:eastAsiaTheme="majorEastAsia" w:cstheme="majorBidi"/>
+      <w:rFonts w:asciiTheme="majorHAnsi" w:eastAsiaTheme="majorEastAsia" w:hAnsiTheme="majorHAnsi" w:cstheme="majorBidi"/>
       <w:color w:val="44546A" w:themeColor="text2"/>
       <w:sz w:val="22"/>
       <w:szCs w:val="22"/>
@@ -708,7 +713,7 @@
       <w:outlineLvl w:val="5"/>
     </w:pPr>
     <w:rPr>
-      <w:rFonts w:asciiTheme="majorHAnsi" w:hAnsiTheme="majorHAnsi" w:eastAsiaTheme="majorEastAsia" w:cstheme="majorBidi"/>
+      <w:rFonts w:asciiTheme="majorHAnsi" w:eastAsiaTheme="majorEastAsia" w:hAnsiTheme="majorHAnsi" w:cstheme="majorBidi"/>
       <w:i/>
       <w:iCs/>
       <w:color w:val="44546A" w:themeColor="text2"/>
@@ -732,7 +737,7 @@
       <w:outlineLvl w:val="6"/>
     </w:pPr>
     <w:rPr>
-      <w:rFonts w:asciiTheme="majorHAnsi" w:hAnsiTheme="majorHAnsi" w:eastAsiaTheme="majorEastAsia" w:cstheme="majorBidi"/>
+      <w:rFonts w:asciiTheme="majorHAnsi" w:eastAsiaTheme="majorEastAsia" w:hAnsiTheme="majorHAnsi" w:cstheme="majorBidi"/>
       <w:i/>
       <w:iCs/>
       <w:color w:val="1F3864" w:themeColor="accent1" w:themeShade="80"/>
@@ -756,7 +761,7 @@
       <w:outlineLvl w:val="7"/>
     </w:pPr>
     <w:rPr>
-      <w:rFonts w:asciiTheme="majorHAnsi" w:hAnsiTheme="majorHAnsi" w:eastAsiaTheme="majorEastAsia" w:cstheme="majorBidi"/>
+      <w:rFonts w:asciiTheme="majorHAnsi" w:eastAsiaTheme="majorEastAsia" w:hAnsiTheme="majorHAnsi" w:cstheme="majorBidi"/>
       <w:b/>
       <w:bCs/>
       <w:color w:val="44546A" w:themeColor="text2"/>
@@ -778,7 +783,7 @@
       <w:outlineLvl w:val="8"/>
     </w:pPr>
     <w:rPr>
-      <w:rFonts w:asciiTheme="majorHAnsi" w:hAnsiTheme="majorHAnsi" w:eastAsiaTheme="majorEastAsia" w:cstheme="majorBidi"/>
+      <w:rFonts w:asciiTheme="majorHAnsi" w:eastAsiaTheme="majorEastAsia" w:hAnsiTheme="majorHAnsi" w:cstheme="majorBidi"/>
       <w:b/>
       <w:bCs/>
       <w:i/>
@@ -786,13 +791,13 @@
       <w:color w:val="44546A" w:themeColor="text2"/>
     </w:rPr>
   </w:style>
-  <w:style w:type="character" w:styleId="DefaultParagraphFont" w:default="1">
+  <w:style w:type="character" w:default="1" w:styleId="DefaultParagraphFont">
     <w:name w:val="Default Paragraph Font"/>
     <w:uiPriority w:val="1"/>
     <w:semiHidden/>
     <w:unhideWhenUsed/>
   </w:style>
-  <w:style w:type="table" w:styleId="TableNormal" w:default="1">
+  <w:style w:type="table" w:default="1" w:styleId="TableNormal">
     <w:name w:val="Normal Table"/>
     <w:uiPriority w:val="99"/>
     <w:semiHidden/>
@@ -807,21 +812,21 @@
       </w:tblCellMar>
     </w:tblPr>
   </w:style>
-  <w:style w:type="numbering" w:styleId="NoList" w:default="1">
+  <w:style w:type="numbering" w:default="1" w:styleId="NoList">
     <w:name w:val="No List"/>
     <w:uiPriority w:val="99"/>
     <w:semiHidden/>
     <w:unhideWhenUsed/>
   </w:style>
-  <w:style w:type="character" w:styleId="Heading1Char" w:customStyle="true">
+  <w:style w:type="character" w:customStyle="1" w:styleId="Heading1Char">
+    <w:name w:val="Heading 1 Char"/>
+    <w:basedOn w:val="DefaultParagraphFont"/>
+    <w:link w:val="Heading1"/>
     <w:uiPriority w:val="9"/>
-    <w:name w:val="Heading 1 Char"/>
-    <w:basedOn w:val="DefaultParagraphFont"/>
-    <w:link w:val="Heading1"/>
     <w:rsid w:val="088D5397"/>
     <w:rPr>
-      <w:rFonts w:ascii="Calibri Light" w:hAnsi="Calibri Light" w:eastAsia="" w:cs="" w:asciiTheme="majorAscii" w:hAnsiTheme="majorAscii" w:eastAsiaTheme="majorEastAsia" w:cstheme="majorBidi"/>
-      <w:color w:val="000000" w:themeColor="text1" w:themeTint="FF" w:themeShade="FF"/>
+      <w:rFonts w:asciiTheme="majorHAnsi" w:eastAsiaTheme="majorEastAsia" w:hAnsiTheme="majorHAnsi" w:cstheme="majorBidi"/>
+      <w:color w:val="000000" w:themeColor="text1"/>
       <w:sz w:val="32"/>
       <w:szCs w:val="32"/>
     </w:rPr>
@@ -838,20 +843,20 @@
       <w:contextualSpacing/>
     </w:pPr>
     <w:rPr>
-      <w:rFonts w:asciiTheme="majorHAnsi" w:hAnsiTheme="majorHAnsi" w:eastAsiaTheme="majorEastAsia" w:cstheme="majorBidi"/>
+      <w:rFonts w:asciiTheme="majorHAnsi" w:eastAsiaTheme="majorEastAsia" w:hAnsiTheme="majorHAnsi" w:cstheme="majorBidi"/>
       <w:color w:val="4472C4" w:themeColor="accent1"/>
       <w:spacing w:val="-10"/>
       <w:sz w:val="56"/>
       <w:szCs w:val="56"/>
     </w:rPr>
   </w:style>
-  <w:style w:type="character" w:styleId="TitleChar" w:customStyle="1">
+  <w:style w:type="character" w:customStyle="1" w:styleId="TitleChar">
     <w:name w:val="Title Char"/>
     <w:basedOn w:val="DefaultParagraphFont"/>
     <w:link w:val="Title"/>
     <w:uiPriority w:val="10"/>
     <w:rPr>
-      <w:rFonts w:asciiTheme="majorHAnsi" w:hAnsiTheme="majorHAnsi" w:eastAsiaTheme="majorEastAsia" w:cstheme="majorBidi"/>
+      <w:rFonts w:asciiTheme="majorHAnsi" w:eastAsiaTheme="majorEastAsia" w:hAnsiTheme="majorHAnsi" w:cstheme="majorBidi"/>
       <w:color w:val="4472C4" w:themeColor="accent1"/>
       <w:spacing w:val="-10"/>
       <w:sz w:val="56"/>
@@ -859,12 +864,12 @@
     </w:rPr>
   </w:style>
   <w:style w:type="paragraph" w:styleId="TOCHeading">
-    <w:uiPriority w:val="39"/>
     <w:name w:val="TOC Heading"/>
     <w:basedOn w:val="Heading1"/>
     <w:next w:val="Normal"/>
+    <w:link w:val="TOCHeadingChar"/>
+    <w:uiPriority w:val="39"/>
     <w:unhideWhenUsed/>
-    <w:link w:val="TOCHeadingChar"/>
     <w:qFormat/>
     <w:rsid w:val="088D5397"/>
   </w:style>
@@ -889,15 +894,15 @@
       <w:u w:val="single"/>
     </w:rPr>
   </w:style>
-  <w:style w:type="character" w:styleId="Heading2Char" w:customStyle="true">
+  <w:style w:type="character" w:customStyle="1" w:styleId="Heading2Char">
+    <w:name w:val="Heading 2 Char"/>
+    <w:basedOn w:val="DefaultParagraphFont"/>
+    <w:link w:val="Heading2"/>
     <w:uiPriority w:val="9"/>
-    <w:name w:val="Heading 2 Char"/>
-    <w:basedOn w:val="DefaultParagraphFont"/>
-    <w:link w:val="Heading2"/>
     <w:rsid w:val="088D5397"/>
     <w:rPr>
-      <w:rFonts w:ascii="Calibri Light" w:hAnsi="Calibri Light" w:eastAsia="" w:cs="" w:asciiTheme="majorAscii" w:hAnsiTheme="majorAscii" w:eastAsiaTheme="majorEastAsia" w:cstheme="majorBidi"/>
-      <w:color w:val="000000" w:themeColor="text1" w:themeTint="FF" w:themeShade="FF"/>
+      <w:rFonts w:asciiTheme="majorHAnsi" w:eastAsiaTheme="majorEastAsia" w:hAnsiTheme="majorHAnsi" w:cstheme="majorBidi"/>
+      <w:color w:val="000000" w:themeColor="text1"/>
       <w:sz w:val="28"/>
       <w:szCs w:val="28"/>
     </w:rPr>
@@ -927,23 +932,23 @@
       <w:spacing w:line="240" w:lineRule="auto"/>
     </w:pPr>
     <w:rPr>
-      <w:rFonts w:asciiTheme="majorHAnsi" w:hAnsiTheme="majorHAnsi" w:eastAsiaTheme="majorEastAsia" w:cstheme="majorBidi"/>
+      <w:rFonts w:asciiTheme="majorHAnsi" w:eastAsiaTheme="majorEastAsia" w:hAnsiTheme="majorHAnsi" w:cstheme="majorBidi"/>
       <w:sz w:val="24"/>
       <w:szCs w:val="24"/>
     </w:rPr>
   </w:style>
-  <w:style w:type="character" w:styleId="SubtitleChar" w:customStyle="1">
+  <w:style w:type="character" w:customStyle="1" w:styleId="SubtitleChar">
     <w:name w:val="Subtitle Char"/>
     <w:basedOn w:val="DefaultParagraphFont"/>
     <w:link w:val="Subtitle"/>
     <w:uiPriority w:val="11"/>
     <w:rPr>
-      <w:rFonts w:asciiTheme="majorHAnsi" w:hAnsiTheme="majorHAnsi" w:eastAsiaTheme="majorEastAsia" w:cstheme="majorBidi"/>
+      <w:rFonts w:asciiTheme="majorHAnsi" w:eastAsiaTheme="majorEastAsia" w:hAnsiTheme="majorHAnsi" w:cstheme="majorBidi"/>
       <w:sz w:val="24"/>
       <w:szCs w:val="24"/>
     </w:rPr>
   </w:style>
-  <w:style w:type="paragraph" w:styleId="Code" w:customStyle="1">
+  <w:style w:type="paragraph" w:customStyle="1" w:styleId="Code">
     <w:name w:val="Code"/>
     <w:basedOn w:val="Normal"/>
     <w:link w:val="CodeChar"/>
@@ -953,7 +958,7 @@
       <w:lang w:val="en-US"/>
     </w:rPr>
   </w:style>
-  <w:style w:type="character" w:styleId="CodeChar" w:customStyle="1">
+  <w:style w:type="character" w:customStyle="1" w:styleId="CodeChar">
     <w:name w:val="Code Char"/>
     <w:basedOn w:val="DefaultParagraphFont"/>
     <w:link w:val="Code"/>
@@ -995,7 +1000,7 @@
       <w:lang w:val="en-US"/>
     </w:rPr>
   </w:style>
-  <w:style w:type="paragraph" w:styleId="TestStatus" w:customStyle="1">
+  <w:style w:type="paragraph" w:customStyle="1" w:styleId="TestStatus">
     <w:name w:val="TestStatus"/>
     <w:basedOn w:val="Normal"/>
     <w:link w:val="TestStatusChar"/>
@@ -1004,7 +1009,7 @@
       <w:lang w:val="en-US"/>
     </w:rPr>
   </w:style>
-  <w:style w:type="character" w:styleId="TestStatusChar" w:customStyle="1">
+  <w:style w:type="character" w:customStyle="1" w:styleId="TestStatusChar">
     <w:name w:val="TestStatus Char"/>
     <w:basedOn w:val="DefaultParagraphFont"/>
     <w:link w:val="TestStatus"/>
@@ -1022,62 +1027,62 @@
     </w:pPr>
     <w:tblPr>
       <w:tblBorders>
-        <w:top w:val="single" w:color="auto" w:sz="4" w:space="0"/>
-        <w:left w:val="single" w:color="auto" w:sz="4" w:space="0"/>
-        <w:bottom w:val="single" w:color="auto" w:sz="4" w:space="0"/>
-        <w:right w:val="single" w:color="auto" w:sz="4" w:space="0"/>
-        <w:insideH w:val="single" w:color="auto" w:sz="4" w:space="0"/>
-        <w:insideV w:val="single" w:color="auto" w:sz="4" w:space="0"/>
+        <w:top w:val="single" w:sz="4" w:space="0" w:color="auto"/>
+        <w:left w:val="single" w:sz="4" w:space="0" w:color="auto"/>
+        <w:bottom w:val="single" w:sz="4" w:space="0" w:color="auto"/>
+        <w:right w:val="single" w:sz="4" w:space="0" w:color="auto"/>
+        <w:insideH w:val="single" w:sz="4" w:space="0" w:color="auto"/>
+        <w:insideV w:val="single" w:sz="4" w:space="0" w:color="auto"/>
       </w:tblBorders>
     </w:tblPr>
   </w:style>
-  <w:style w:type="character" w:styleId="Heading3Char" w:customStyle="true">
+  <w:style w:type="character" w:customStyle="1" w:styleId="Heading3Char">
+    <w:name w:val="Heading 3 Char"/>
+    <w:basedOn w:val="DefaultParagraphFont"/>
+    <w:link w:val="Heading3"/>
     <w:uiPriority w:val="9"/>
-    <w:name w:val="Heading 3 Char"/>
-    <w:basedOn w:val="DefaultParagraphFont"/>
     <w:semiHidden/>
-    <w:link w:val="Heading3"/>
     <w:rsid w:val="088D5397"/>
     <w:rPr>
-      <w:rFonts w:ascii="Calibri Light" w:hAnsi="Calibri Light" w:eastAsia="" w:cs="" w:asciiTheme="majorAscii" w:hAnsiTheme="majorAscii" w:eastAsiaTheme="majorEastAsia" w:cstheme="majorBidi"/>
-      <w:color w:val="000000" w:themeColor="text1" w:themeTint="FF" w:themeShade="FF"/>
+      <w:rFonts w:asciiTheme="majorHAnsi" w:eastAsiaTheme="majorEastAsia" w:hAnsiTheme="majorHAnsi" w:cstheme="majorBidi"/>
+      <w:color w:val="000000" w:themeColor="text1"/>
       <w:sz w:val="24"/>
       <w:szCs w:val="24"/>
     </w:rPr>
   </w:style>
-  <w:style w:type="character" w:styleId="Heading4Char" w:customStyle="1">
+  <w:style w:type="character" w:customStyle="1" w:styleId="Heading4Char">
     <w:name w:val="Heading 4 Char"/>
     <w:basedOn w:val="DefaultParagraphFont"/>
     <w:link w:val="Heading4"/>
     <w:uiPriority w:val="9"/>
     <w:semiHidden/>
     <w:rPr>
-      <w:rFonts w:asciiTheme="majorHAnsi" w:hAnsiTheme="majorHAnsi" w:eastAsiaTheme="majorEastAsia" w:cstheme="majorBidi"/>
+      <w:rFonts w:asciiTheme="majorHAnsi" w:eastAsiaTheme="majorEastAsia" w:hAnsiTheme="majorHAnsi" w:cstheme="majorBidi"/>
       <w:sz w:val="22"/>
       <w:szCs w:val="22"/>
     </w:rPr>
   </w:style>
-  <w:style w:type="character" w:styleId="Heading5Char" w:customStyle="1">
+  <w:style w:type="character" w:customStyle="1" w:styleId="Heading5Char">
     <w:name w:val="Heading 5 Char"/>
     <w:basedOn w:val="DefaultParagraphFont"/>
     <w:link w:val="Heading5"/>
     <w:uiPriority w:val="9"/>
     <w:semiHidden/>
     <w:rPr>
-      <w:rFonts w:asciiTheme="majorHAnsi" w:hAnsiTheme="majorHAnsi" w:eastAsiaTheme="majorEastAsia" w:cstheme="majorBidi"/>
+      <w:rFonts w:asciiTheme="majorHAnsi" w:eastAsiaTheme="majorEastAsia" w:hAnsiTheme="majorHAnsi" w:cstheme="majorBidi"/>
       <w:color w:val="44546A" w:themeColor="text2"/>
       <w:sz w:val="22"/>
       <w:szCs w:val="22"/>
     </w:rPr>
   </w:style>
-  <w:style w:type="character" w:styleId="Heading6Char" w:customStyle="1">
+  <w:style w:type="character" w:customStyle="1" w:styleId="Heading6Char">
     <w:name w:val="Heading 6 Char"/>
     <w:basedOn w:val="DefaultParagraphFont"/>
     <w:link w:val="Heading6"/>
     <w:uiPriority w:val="9"/>
     <w:semiHidden/>
     <w:rPr>
-      <w:rFonts w:asciiTheme="majorHAnsi" w:hAnsiTheme="majorHAnsi" w:eastAsiaTheme="majorEastAsia" w:cstheme="majorBidi"/>
+      <w:rFonts w:asciiTheme="majorHAnsi" w:eastAsiaTheme="majorEastAsia" w:hAnsiTheme="majorHAnsi" w:cstheme="majorBidi"/>
       <w:i/>
       <w:iCs/>
       <w:color w:val="44546A" w:themeColor="text2"/>
@@ -1085,14 +1090,14 @@
       <w:szCs w:val="21"/>
     </w:rPr>
   </w:style>
-  <w:style w:type="character" w:styleId="Heading7Char" w:customStyle="1">
+  <w:style w:type="character" w:customStyle="1" w:styleId="Heading7Char">
     <w:name w:val="Heading 7 Char"/>
     <w:basedOn w:val="DefaultParagraphFont"/>
     <w:link w:val="Heading7"/>
     <w:uiPriority w:val="9"/>
     <w:semiHidden/>
     <w:rPr>
-      <w:rFonts w:asciiTheme="majorHAnsi" w:hAnsiTheme="majorHAnsi" w:eastAsiaTheme="majorEastAsia" w:cstheme="majorBidi"/>
+      <w:rFonts w:asciiTheme="majorHAnsi" w:eastAsiaTheme="majorEastAsia" w:hAnsiTheme="majorHAnsi" w:cstheme="majorBidi"/>
       <w:i/>
       <w:iCs/>
       <w:color w:val="1F3864" w:themeColor="accent1" w:themeShade="80"/>
@@ -1100,27 +1105,27 @@
       <w:szCs w:val="21"/>
     </w:rPr>
   </w:style>
-  <w:style w:type="character" w:styleId="Heading8Char" w:customStyle="1">
+  <w:style w:type="character" w:customStyle="1" w:styleId="Heading8Char">
     <w:name w:val="Heading 8 Char"/>
     <w:basedOn w:val="DefaultParagraphFont"/>
     <w:link w:val="Heading8"/>
     <w:uiPriority w:val="9"/>
     <w:semiHidden/>
     <w:rPr>
-      <w:rFonts w:asciiTheme="majorHAnsi" w:hAnsiTheme="majorHAnsi" w:eastAsiaTheme="majorEastAsia" w:cstheme="majorBidi"/>
+      <w:rFonts w:asciiTheme="majorHAnsi" w:eastAsiaTheme="majorEastAsia" w:hAnsiTheme="majorHAnsi" w:cstheme="majorBidi"/>
       <w:b/>
       <w:bCs/>
       <w:color w:val="44546A" w:themeColor="text2"/>
     </w:rPr>
   </w:style>
-  <w:style w:type="character" w:styleId="Heading9Char" w:customStyle="1">
+  <w:style w:type="character" w:customStyle="1" w:styleId="Heading9Char">
     <w:name w:val="Heading 9 Char"/>
     <w:basedOn w:val="DefaultParagraphFont"/>
     <w:link w:val="Heading9"/>
     <w:uiPriority w:val="9"/>
     <w:semiHidden/>
     <w:rPr>
-      <w:rFonts w:asciiTheme="majorHAnsi" w:hAnsiTheme="majorHAnsi" w:eastAsiaTheme="majorEastAsia" w:cstheme="majorBidi"/>
+      <w:rFonts w:asciiTheme="majorHAnsi" w:eastAsiaTheme="majorEastAsia" w:hAnsiTheme="majorHAnsi" w:cstheme="majorBidi"/>
       <w:b/>
       <w:bCs/>
       <w:i/>
@@ -1192,7 +1197,7 @@
       <w:color w:val="404040" w:themeColor="text1" w:themeTint="BF"/>
     </w:rPr>
   </w:style>
-  <w:style w:type="character" w:styleId="QuoteChar" w:customStyle="1">
+  <w:style w:type="character" w:customStyle="1" w:styleId="QuoteChar">
     <w:name w:val="Quote Char"/>
     <w:basedOn w:val="DefaultParagraphFont"/>
     <w:link w:val="Quote"/>
@@ -1212,25 +1217,25 @@
     <w:qFormat/>
     <w:pPr>
       <w:pBdr>
-        <w:left w:val="single" w:color="4472C4" w:themeColor="accent1" w:sz="18" w:space="12"/>
+        <w:left w:val="single" w:sz="18" w:space="12" w:color="4472C4" w:themeColor="accent1"/>
       </w:pBdr>
       <w:spacing w:before="100" w:beforeAutospacing="1" w:line="300" w:lineRule="auto"/>
       <w:ind w:left="1224" w:right="1224"/>
     </w:pPr>
     <w:rPr>
-      <w:rFonts w:asciiTheme="majorHAnsi" w:hAnsiTheme="majorHAnsi" w:eastAsiaTheme="majorEastAsia" w:cstheme="majorBidi"/>
+      <w:rFonts w:asciiTheme="majorHAnsi" w:eastAsiaTheme="majorEastAsia" w:hAnsiTheme="majorHAnsi" w:cstheme="majorBidi"/>
       <w:color w:val="4472C4" w:themeColor="accent1"/>
       <w:sz w:val="28"/>
       <w:szCs w:val="28"/>
     </w:rPr>
   </w:style>
-  <w:style w:type="character" w:styleId="IntenseQuoteChar" w:customStyle="1">
+  <w:style w:type="character" w:customStyle="1" w:styleId="IntenseQuoteChar">
     <w:name w:val="Intense Quote Char"/>
     <w:basedOn w:val="DefaultParagraphFont"/>
     <w:link w:val="IntenseQuote"/>
     <w:uiPriority w:val="30"/>
     <w:rPr>
-      <w:rFonts w:asciiTheme="majorHAnsi" w:hAnsiTheme="majorHAnsi" w:eastAsiaTheme="majorEastAsia" w:cstheme="majorBidi"/>
+      <w:rFonts w:asciiTheme="majorHAnsi" w:eastAsiaTheme="majorEastAsia" w:hAnsiTheme="majorHAnsi" w:cstheme="majorBidi"/>
       <w:color w:val="4472C4" w:themeColor="accent1"/>
       <w:sz w:val="28"/>
       <w:szCs w:val="28"/>
@@ -1283,11 +1288,11 @@
       <w:smallCaps/>
     </w:rPr>
   </w:style>
-  <w:style w:type="paragraph" w:styleId="AlternativeHeading1" w:customStyle="true">
-    <w:uiPriority w:val="1"/>
+  <w:style w:type="paragraph" w:customStyle="1" w:styleId="AlternativeHeading1">
     <w:name w:val="Alternative Heading 1"/>
     <w:basedOn w:val="TOCHeading"/>
     <w:link w:val="AlternativeHeading1Char"/>
+    <w:uiPriority w:val="1"/>
     <w:qFormat/>
     <w:rsid w:val="088D5397"/>
     <w:rPr>
@@ -1295,7 +1300,7 @@
       <w:szCs w:val="28"/>
     </w:rPr>
   </w:style>
-  <w:style w:type="table" w:styleId="Tracetable" w:customStyle="1">
+  <w:style w:type="table" w:customStyle="1" w:styleId="Tracetable">
     <w:name w:val="Trace table"/>
     <w:basedOn w:val="TableNormal"/>
     <w:uiPriority w:val="99"/>
@@ -1307,48 +1312,64 @@
       <w:shd w:val="clear" w:color="auto" w:fill="DEEAF6" w:themeFill="accent5" w:themeFillTint="33"/>
     </w:tcPr>
   </w:style>
-  <w:style w:type="character" w:styleId="TOCHeadingChar" w:customStyle="true">
-    <w:uiPriority w:val="39"/>
+  <w:style w:type="character" w:customStyle="1" w:styleId="TOCHeadingChar">
     <w:name w:val="TOC Heading Char"/>
     <w:basedOn w:val="Heading1Char"/>
     <w:link w:val="TOCHeading"/>
+    <w:uiPriority w:val="39"/>
     <w:rsid w:val="088D5397"/>
-  </w:style>
-  <w:style w:type="character" w:styleId="AlternativeHeading1Char" w:customStyle="true">
-    <w:uiPriority w:val="1"/>
+    <w:rPr>
+      <w:rFonts w:asciiTheme="majorHAnsi" w:eastAsiaTheme="majorEastAsia" w:hAnsiTheme="majorHAnsi" w:cstheme="majorBidi"/>
+      <w:color w:val="000000" w:themeColor="text1"/>
+      <w:sz w:val="32"/>
+      <w:szCs w:val="32"/>
+    </w:rPr>
+  </w:style>
+  <w:style w:type="character" w:customStyle="1" w:styleId="AlternativeHeading1Char">
     <w:name w:val="Alternative Heading 1 Char"/>
     <w:basedOn w:val="TOCHeadingChar"/>
     <w:link w:val="AlternativeHeading1"/>
+    <w:uiPriority w:val="1"/>
     <w:rsid w:val="088D5397"/>
     <w:rPr>
+      <w:rFonts w:asciiTheme="majorHAnsi" w:eastAsiaTheme="majorEastAsia" w:hAnsiTheme="majorHAnsi" w:cstheme="majorBidi"/>
+      <w:color w:val="000000" w:themeColor="text1"/>
       <w:sz w:val="28"/>
       <w:szCs w:val="28"/>
     </w:rPr>
   </w:style>
-  <w:style w:type="paragraph" w:styleId="Step" w:customStyle="1">
+  <w:style w:type="paragraph" w:customStyle="1" w:styleId="Step">
     <w:name w:val="Step"/>
     <w:basedOn w:val="Normal"/>
     <w:link w:val="StepChar"/>
-    <w:qFormat/>
+    <w:uiPriority w:val="1"/>
+    <w:qFormat/>
+    <w:rsid w:val="79E6F985"/>
     <w:pPr>
       <w:widowControl w:val="0"/>
-      <w:spacing w:before="120" w:after="0" w:line="240" w:lineRule="auto"/>
-    </w:pPr>
-    <w:rPr>
+      <w:spacing w:before="120" w:after="0"/>
+    </w:pPr>
+    <w:rPr>
+      <w:color w:val="00B050"/>
       <w:sz w:val="18"/>
+      <w:szCs w:val="18"/>
       <w:lang w:val="en-US"/>
     </w:rPr>
   </w:style>
-  <w:style w:type="character" w:styleId="StepChar" w:customStyle="1">
+  <w:style w:type="character" w:customStyle="1" w:styleId="StepChar">
     <w:name w:val="Step Char"/>
     <w:basedOn w:val="DefaultParagraphFont"/>
     <w:link w:val="Step"/>
-    <w:rPr>
+    <w:uiPriority w:val="1"/>
+    <w:rsid w:val="79E6F985"/>
+    <w:rPr>
+      <w:color w:val="00B050"/>
       <w:sz w:val="18"/>
+      <w:szCs w:val="18"/>
       <w:lang w:val="en-US"/>
     </w:rPr>
   </w:style>
-  <w:style w:type="character" w:styleId="StepParam" w:customStyle="1">
+  <w:style w:type="character" w:customStyle="1" w:styleId="StepParam">
     <w:name w:val="Step Param"/>
     <w:basedOn w:val="DefaultParagraphFont"/>
     <w:uiPriority w:val="1"/>
@@ -1356,7 +1377,7 @@
       <w:sz w:val="14"/>
     </w:rPr>
   </w:style>
-  <w:style w:type="paragraph" w:styleId="StepParamParag" w:customStyle="1">
+  <w:style w:type="paragraph" w:customStyle="1" w:styleId="StepParamParag">
     <w:name w:val="Step Param Parag"/>
     <w:basedOn w:val="Normal"/>
     <w:next w:val="Step"/>
@@ -1367,31 +1388,36 @@
       <w:contextualSpacing/>
     </w:pPr>
   </w:style>
-  <w:style w:type="character" w:styleId="StepParamParagChar" w:customStyle="1">
+  <w:style w:type="character" w:customStyle="1" w:styleId="StepParamParagChar">
     <w:name w:val="Step Param Parag Char"/>
     <w:basedOn w:val="DefaultParagraphFont"/>
     <w:link w:val="StepParamParag"/>
   </w:style>
-  <w:style w:type="paragraph" w:styleId="StepFailed" w:customStyle="1">
+  <w:style w:type="paragraph" w:customStyle="1" w:styleId="StepFailed">
     <w:name w:val="Step Failed"/>
     <w:basedOn w:val="Step"/>
     <w:link w:val="StepFailedChar"/>
-    <w:qFormat/>
+    <w:uiPriority w:val="1"/>
+    <w:qFormat/>
+    <w:rsid w:val="79E6F985"/>
     <w:rPr>
       <w:color w:val="FF0000"/>
     </w:rPr>
   </w:style>
-  <w:style w:type="character" w:styleId="StepFailedChar" w:customStyle="1">
+  <w:style w:type="character" w:customStyle="1" w:styleId="StepFailedChar">
     <w:name w:val="Step Failed Char"/>
     <w:basedOn w:val="StepChar"/>
     <w:link w:val="StepFailed"/>
+    <w:uiPriority w:val="1"/>
+    <w:rsid w:val="79E6F985"/>
     <w:rPr>
       <w:color w:val="FF0000"/>
       <w:sz w:val="18"/>
+      <w:szCs w:val="18"/>
       <w:lang w:val="en-US"/>
     </w:rPr>
   </w:style>
-  <w:style w:type="paragraph" w:styleId="NormalFailed" w:customStyle="1">
+  <w:style w:type="paragraph" w:customStyle="1" w:styleId="NormalFailed">
     <w:name w:val="Normal Failed"/>
     <w:basedOn w:val="Normal"/>
     <w:qFormat/>
@@ -1399,154 +1425,544 @@
       <w:color w:val="FF0000"/>
     </w:rPr>
   </w:style>
-  <w:style w:type="paragraph" w:styleId="TOCHeader" w:customStyle="true">
-    <w:uiPriority w:val="1"/>
+  <w:style w:type="paragraph" w:customStyle="1" w:styleId="TOCHeader">
     <w:name w:val="TOC Header"/>
     <w:basedOn w:val="Heading1"/>
     <w:next w:val="Normal"/>
     <w:link w:val="TOCHeaderChar"/>
+    <w:uiPriority w:val="1"/>
     <w:qFormat/>
     <w:rsid w:val="088D5397"/>
   </w:style>
-  <w:style w:type="character" w:styleId="TOCHeaderChar" w:customStyle="true">
-    <w:uiPriority w:val="1"/>
+  <w:style w:type="character" w:customStyle="1" w:styleId="TOCHeaderChar">
     <w:name w:val="TOC Header Char"/>
     <w:basedOn w:val="Heading1Char"/>
     <w:link w:val="TOCHeader"/>
+    <w:uiPriority w:val="1"/>
     <w:rsid w:val="088D5397"/>
-  </w:style>
-  <w:style w:type="paragraph" w:styleId="Headingbroken" w:customStyle="true">
+    <w:rPr>
+      <w:rFonts w:asciiTheme="majorHAnsi" w:eastAsiaTheme="majorEastAsia" w:hAnsiTheme="majorHAnsi" w:cstheme="majorBidi"/>
+      <w:color w:val="000000" w:themeColor="text1"/>
+      <w:sz w:val="32"/>
+      <w:szCs w:val="32"/>
+    </w:rPr>
+  </w:style>
+  <w:style w:type="paragraph" w:customStyle="1" w:styleId="Headingbroken">
     <w:name w:val="Heading broken"/>
     <w:basedOn w:val="Normal"/>
     <w:link w:val="HeadingbrokenChar"/>
     <w:qFormat/>
     <w:rsid w:val="088D5397"/>
-    <w:rPr>
-      <w:rFonts w:ascii="Calibri Light" w:hAnsi="Calibri Light" w:eastAsia="" w:cs="" w:asciiTheme="majorAscii" w:hAnsiTheme="majorAscii" w:eastAsiaTheme="majorEastAsia" w:cstheme="majorBidi"/>
-      <w:b w:val="0"/>
-      <w:bCs w:val="0"/>
-      <w:i w:val="0"/>
-      <w:iCs w:val="0"/>
+    <w:pPr>
+      <w:keepNext/>
+      <w:spacing w:before="320" w:after="0"/>
+      <w:outlineLvl w:val="0"/>
+    </w:pPr>
+    <w:rPr>
+      <w:rFonts w:asciiTheme="majorHAnsi" w:eastAsiaTheme="majorEastAsia" w:hAnsiTheme="majorHAnsi" w:cstheme="majorBidi"/>
       <w:color w:val="FF0000"/>
       <w:sz w:val="32"/>
       <w:szCs w:val="32"/>
       <w:u w:val="single"/>
     </w:rPr>
-    <w:pPr>
-      <w:keepNext w:val="1"/>
-      <w:bidi w:val="0"/>
+  </w:style>
+  <w:style w:type="paragraph" w:customStyle="1" w:styleId="Headingfailed">
+    <w:name w:val="Heading failed"/>
+    <w:basedOn w:val="Normal"/>
+    <w:link w:val="HeadingfailedChar"/>
+    <w:qFormat/>
+    <w:rsid w:val="088D5397"/>
+    <w:pPr>
+      <w:keepNext/>
       <w:spacing w:before="320" w:after="0"/>
       <w:outlineLvl w:val="0"/>
     </w:pPr>
-  </w:style>
-  <w:style w:type="paragraph" w:styleId="Headingfailed" w:customStyle="true">
-    <w:name w:val="Heading failed"/>
-    <w:basedOn w:val="Normal"/>
-    <w:link w:val="HeadingfailedChar"/>
-    <w:qFormat/>
-    <w:rsid w:val="088D5397"/>
-    <w:rPr>
-      <w:rFonts w:ascii="Calibri Light" w:hAnsi="Calibri Light" w:eastAsia="" w:cs="" w:asciiTheme="majorAscii" w:hAnsiTheme="majorAscii" w:eastAsiaTheme="majorEastAsia" w:cstheme="majorBidi"/>
+    <w:rPr>
+      <w:rFonts w:asciiTheme="majorHAnsi" w:eastAsiaTheme="majorEastAsia" w:hAnsiTheme="majorHAnsi" w:cstheme="majorBidi"/>
       <w:color w:val="FF0000"/>
       <w:sz w:val="32"/>
       <w:szCs w:val="32"/>
     </w:rPr>
-    <w:pPr>
-      <w:keepNext w:val="1"/>
+  </w:style>
+  <w:style w:type="paragraph" w:customStyle="1" w:styleId="Headingpassed">
+    <w:name w:val="Heading passed"/>
+    <w:basedOn w:val="Normal"/>
+    <w:link w:val="HeadingpassedChar"/>
+    <w:qFormat/>
+    <w:rsid w:val="088D5397"/>
+    <w:pPr>
+      <w:keepNext/>
       <w:spacing w:before="320" w:after="0"/>
       <w:outlineLvl w:val="0"/>
     </w:pPr>
-  </w:style>
-  <w:style w:type="paragraph" w:styleId="Headingpassed" w:customStyle="true">
-    <w:name w:val="Heading passed"/>
-    <w:basedOn w:val="Normal"/>
-    <w:link w:val="HeadingpassedChar"/>
-    <w:qFormat/>
-    <w:rsid w:val="088D5397"/>
-    <w:rPr>
-      <w:rFonts w:ascii="Calibri Light" w:hAnsi="Calibri Light" w:eastAsia="" w:cs="" w:asciiTheme="majorAscii" w:hAnsiTheme="majorAscii" w:eastAsiaTheme="majorEastAsia" w:cstheme="majorBidi"/>
+    <w:rPr>
+      <w:rFonts w:asciiTheme="majorHAnsi" w:eastAsiaTheme="majorEastAsia" w:hAnsiTheme="majorHAnsi" w:cstheme="majorBidi"/>
       <w:color w:val="00B050"/>
       <w:sz w:val="32"/>
       <w:szCs w:val="32"/>
     </w:rPr>
-    <w:pPr>
-      <w:keepNext w:val="1"/>
-      <w:bidi w:val="0"/>
+  </w:style>
+  <w:style w:type="paragraph" w:customStyle="1" w:styleId="Headingskipped">
+    <w:name w:val="Heading skipped"/>
+    <w:basedOn w:val="Normal"/>
+    <w:link w:val="HeadingskippedChar"/>
+    <w:qFormat/>
+    <w:rsid w:val="088D5397"/>
+    <w:pPr>
+      <w:keepNext/>
       <w:spacing w:before="320" w:after="0"/>
       <w:outlineLvl w:val="0"/>
     </w:pPr>
-  </w:style>
-  <w:style w:type="paragraph" w:styleId="Headingskipped" w:customStyle="true">
-    <w:name w:val="Heading skipped"/>
-    <w:basedOn w:val="Normal"/>
-    <w:link w:val="HeadingskippedChar"/>
-    <w:qFormat/>
-    <w:rsid w:val="088D5397"/>
-    <w:rPr>
-      <w:rFonts w:ascii="Calibri Light" w:hAnsi="Calibri Light" w:eastAsia="" w:cs="" w:asciiTheme="majorAscii" w:hAnsiTheme="majorAscii" w:eastAsiaTheme="majorEastAsia" w:cstheme="majorBidi"/>
+    <w:rPr>
+      <w:rFonts w:asciiTheme="majorHAnsi" w:eastAsiaTheme="majorEastAsia" w:hAnsiTheme="majorHAnsi" w:cstheme="majorBidi"/>
       <w:color w:val="FF8400"/>
       <w:sz w:val="32"/>
       <w:szCs w:val="32"/>
     </w:rPr>
-    <w:pPr>
-      <w:keepNext w:val="1"/>
-      <w:bidi w:val="0"/>
-      <w:spacing w:before="320" w:after="0"/>
-      <w:outlineLvl w:val="0"/>
-    </w:pPr>
-  </w:style>
-  <w:style w:type="character" w:styleId="HeadingfailedChar" w:customStyle="true">
+  </w:style>
+  <w:style w:type="character" w:customStyle="1" w:styleId="HeadingfailedChar">
     <w:name w:val="Heading failed Char"/>
     <w:basedOn w:val="DefaultParagraphFont"/>
     <w:link w:val="Headingfailed"/>
     <w:rsid w:val="088D5397"/>
     <w:rPr>
-      <w:rFonts w:ascii="Calibri Light" w:hAnsi="Calibri Light" w:eastAsia="" w:cs="" w:asciiTheme="majorAscii" w:hAnsiTheme="majorAscii" w:eastAsiaTheme="majorEastAsia" w:cstheme="majorBidi"/>
+      <w:rFonts w:asciiTheme="majorHAnsi" w:eastAsiaTheme="majorEastAsia" w:hAnsiTheme="majorHAnsi" w:cstheme="majorBidi"/>
       <w:color w:val="FF0000"/>
       <w:sz w:val="32"/>
       <w:szCs w:val="32"/>
     </w:rPr>
   </w:style>
-  <w:style w:type="character" w:styleId="HeadingskippedChar" w:customStyle="true">
+  <w:style w:type="character" w:customStyle="1" w:styleId="HeadingskippedChar">
     <w:name w:val="Heading skipped Char"/>
     <w:basedOn w:val="DefaultParagraphFont"/>
     <w:link w:val="Headingskipped"/>
     <w:rsid w:val="088D5397"/>
     <w:rPr>
-      <w:rFonts w:ascii="Calibri Light" w:hAnsi="Calibri Light" w:eastAsia="" w:cs="" w:asciiTheme="majorAscii" w:hAnsiTheme="majorAscii" w:eastAsiaTheme="majorEastAsia" w:cstheme="majorBidi"/>
+      <w:rFonts w:asciiTheme="majorHAnsi" w:eastAsiaTheme="majorEastAsia" w:hAnsiTheme="majorHAnsi" w:cstheme="majorBidi"/>
       <w:color w:val="FF8400"/>
       <w:sz w:val="32"/>
       <w:szCs w:val="32"/>
     </w:rPr>
   </w:style>
-  <w:style w:type="character" w:styleId="HeadingpassedChar" w:customStyle="true">
+  <w:style w:type="character" w:customStyle="1" w:styleId="HeadingpassedChar">
     <w:name w:val="Heading passed Char"/>
     <w:basedOn w:val="DefaultParagraphFont"/>
     <w:link w:val="Headingpassed"/>
     <w:rsid w:val="088D5397"/>
     <w:rPr>
-      <w:rFonts w:ascii="Calibri Light" w:hAnsi="Calibri Light" w:eastAsia="" w:cs="" w:asciiTheme="majorAscii" w:hAnsiTheme="majorAscii" w:eastAsiaTheme="majorEastAsia" w:cstheme="majorBidi"/>
+      <w:rFonts w:asciiTheme="majorHAnsi" w:eastAsiaTheme="majorEastAsia" w:hAnsiTheme="majorHAnsi" w:cstheme="majorBidi"/>
       <w:color w:val="00B050"/>
       <w:sz w:val="32"/>
       <w:szCs w:val="32"/>
     </w:rPr>
   </w:style>
-  <w:style w:type="character" w:styleId="HeadingbrokenChar" w:customStyle="true">
+  <w:style w:type="character" w:customStyle="1" w:styleId="HeadingbrokenChar">
     <w:name w:val="Heading broken Char"/>
     <w:basedOn w:val="DefaultParagraphFont"/>
     <w:link w:val="Headingbroken"/>
     <w:rsid w:val="088D5397"/>
     <w:rPr>
-      <w:rFonts w:ascii="Calibri Light" w:hAnsi="Calibri Light" w:eastAsia="" w:cs="" w:asciiTheme="majorAscii" w:hAnsiTheme="majorAscii" w:eastAsiaTheme="majorEastAsia" w:cstheme="majorBidi"/>
-      <w:b w:val="0"/>
-      <w:bCs w:val="0"/>
-      <w:i w:val="0"/>
-      <w:iCs w:val="0"/>
+      <w:rFonts w:asciiTheme="majorHAnsi" w:eastAsiaTheme="majorEastAsia" w:hAnsiTheme="majorHAnsi" w:cstheme="majorBidi"/>
       <w:color w:val="FF0000"/>
       <w:sz w:val="32"/>
       <w:szCs w:val="32"/>
       <w:u w:val="single"/>
     </w:rPr>
+  </w:style>
+  <w:style w:type="table" w:customStyle="1" w:styleId="Labeltable">
+    <w:name w:val="Label table"/>
+    <w:basedOn w:val="TableNormal"/>
+    <w:uiPriority w:val="99"/>
+    <w:rsid w:val="00513D01"/>
+    <w:pPr>
+      <w:keepLines/>
+      <w:spacing w:after="0" w:line="240" w:lineRule="auto"/>
+    </w:pPr>
+    <w:tblPr>
+      <w:tblBorders>
+        <w:insideH w:val="single" w:sz="4" w:space="0" w:color="FFFFFF" w:themeColor="background1"/>
+        <w:insideV w:val="single" w:sz="4" w:space="0" w:color="FFFFFF" w:themeColor="background1"/>
+      </w:tblBorders>
+    </w:tblPr>
+    <w:tcPr>
+      <w:shd w:val="clear" w:color="auto" w:fill="B4C6E7" w:themeFill="accent1" w:themeFillTint="66"/>
+    </w:tcPr>
+    <w:tblStylePr w:type="firstCol">
+      <w:rPr>
+        <w:color w:val="FFFFFF" w:themeColor="background1"/>
+      </w:rPr>
+      <w:tblPr/>
+      <w:tcPr>
+        <w:shd w:val="clear" w:color="auto" w:fill="5D7FB7"/>
+      </w:tcPr>
+    </w:tblStylePr>
+  </w:style>
+  <w:style w:type="table" w:styleId="MediumGrid3-Accent6">
+    <w:name w:val="Medium Grid 3 Accent 6"/>
+    <w:basedOn w:val="TableNormal"/>
+    <w:uiPriority w:val="69"/>
+    <w:rsid w:val="008C79AB"/>
+    <w:pPr>
+      <w:spacing w:after="0" w:line="240" w:lineRule="auto"/>
+    </w:pPr>
+    <w:tblPr>
+      <w:tblStyleRowBandSize w:val="1"/>
+      <w:tblStyleColBandSize w:val="1"/>
+      <w:tblBorders>
+        <w:top w:val="single" w:sz="8" w:space="0" w:color="FFFFFF" w:themeColor="background1"/>
+        <w:left w:val="single" w:sz="8" w:space="0" w:color="FFFFFF" w:themeColor="background1"/>
+        <w:bottom w:val="single" w:sz="8" w:space="0" w:color="FFFFFF" w:themeColor="background1"/>
+        <w:right w:val="single" w:sz="8" w:space="0" w:color="FFFFFF" w:themeColor="background1"/>
+        <w:insideH w:val="single" w:sz="6" w:space="0" w:color="FFFFFF" w:themeColor="background1"/>
+        <w:insideV w:val="single" w:sz="6" w:space="0" w:color="FFFFFF" w:themeColor="background1"/>
+      </w:tblBorders>
+    </w:tblPr>
+    <w:tcPr>
+      <w:shd w:val="clear" w:color="auto" w:fill="DBEBD0" w:themeFill="accent6" w:themeFillTint="3F"/>
+    </w:tcPr>
+    <w:tblStylePr w:type="firstRow">
+      <w:rPr>
+        <w:b/>
+        <w:bCs/>
+        <w:i w:val="0"/>
+        <w:iCs w:val="0"/>
+        <w:color w:val="FFFFFF" w:themeColor="background1"/>
+      </w:rPr>
+      <w:tblPr/>
+      <w:tcPr>
+        <w:tcBorders>
+          <w:top w:val="single" w:sz="8" w:space="0" w:color="FFFFFF" w:themeColor="background1"/>
+          <w:left w:val="single" w:sz="8" w:space="0" w:color="FFFFFF" w:themeColor="background1"/>
+          <w:bottom w:val="single" w:sz="24" w:space="0" w:color="FFFFFF" w:themeColor="background1"/>
+          <w:right w:val="single" w:sz="8" w:space="0" w:color="FFFFFF" w:themeColor="background1"/>
+          <w:insideH w:val="nil"/>
+          <w:insideV w:val="single" w:sz="8" w:space="0" w:color="FFFFFF" w:themeColor="background1"/>
+        </w:tcBorders>
+        <w:shd w:val="clear" w:color="auto" w:fill="70AD47" w:themeFill="accent6"/>
+      </w:tcPr>
+    </w:tblStylePr>
+    <w:tblStylePr w:type="lastRow">
+      <w:rPr>
+        <w:b/>
+        <w:bCs/>
+        <w:i w:val="0"/>
+        <w:iCs w:val="0"/>
+        <w:color w:val="FFFFFF" w:themeColor="background1"/>
+      </w:rPr>
+      <w:tblPr/>
+      <w:tcPr>
+        <w:tcBorders>
+          <w:top w:val="single" w:sz="24" w:space="0" w:color="FFFFFF" w:themeColor="background1"/>
+          <w:left w:val="single" w:sz="8" w:space="0" w:color="FFFFFF" w:themeColor="background1"/>
+          <w:bottom w:val="single" w:sz="8" w:space="0" w:color="FFFFFF" w:themeColor="background1"/>
+          <w:right w:val="single" w:sz="8" w:space="0" w:color="FFFFFF" w:themeColor="background1"/>
+          <w:insideH w:val="nil"/>
+          <w:insideV w:val="single" w:sz="8" w:space="0" w:color="FFFFFF" w:themeColor="background1"/>
+        </w:tcBorders>
+        <w:shd w:val="clear" w:color="auto" w:fill="70AD47" w:themeFill="accent6"/>
+      </w:tcPr>
+    </w:tblStylePr>
+    <w:tblStylePr w:type="firstCol">
+      <w:rPr>
+        <w:b/>
+        <w:bCs/>
+        <w:i w:val="0"/>
+        <w:iCs w:val="0"/>
+        <w:color w:val="FFFFFF" w:themeColor="background1"/>
+      </w:rPr>
+      <w:tblPr/>
+      <w:tcPr>
+        <w:tcBorders>
+          <w:left w:val="single" w:sz="8" w:space="0" w:color="FFFFFF" w:themeColor="background1"/>
+          <w:right w:val="single" w:sz="24" w:space="0" w:color="FFFFFF" w:themeColor="background1"/>
+          <w:insideH w:val="nil"/>
+          <w:insideV w:val="nil"/>
+        </w:tcBorders>
+        <w:shd w:val="clear" w:color="auto" w:fill="70AD47" w:themeFill="accent6"/>
+      </w:tcPr>
+    </w:tblStylePr>
+    <w:tblStylePr w:type="lastCol">
+      <w:rPr>
+        <w:b/>
+        <w:bCs/>
+        <w:i w:val="0"/>
+        <w:iCs w:val="0"/>
+        <w:color w:val="FFFFFF" w:themeColor="background1"/>
+      </w:rPr>
+      <w:tblPr/>
+      <w:tcPr>
+        <w:tcBorders>
+          <w:top w:val="nil"/>
+          <w:left w:val="single" w:sz="24" w:space="0" w:color="FFFFFF" w:themeColor="background1"/>
+          <w:bottom w:val="nil"/>
+          <w:right w:val="nil"/>
+          <w:insideH w:val="nil"/>
+          <w:insideV w:val="nil"/>
+        </w:tcBorders>
+        <w:shd w:val="clear" w:color="auto" w:fill="70AD47" w:themeFill="accent6"/>
+      </w:tcPr>
+    </w:tblStylePr>
+    <w:tblStylePr w:type="band1Vert">
+      <w:tblPr/>
+      <w:tcPr>
+        <w:tcBorders>
+          <w:top w:val="single" w:sz="8" w:space="0" w:color="FFFFFF" w:themeColor="background1"/>
+          <w:left w:val="single" w:sz="8" w:space="0" w:color="FFFFFF" w:themeColor="background1"/>
+          <w:bottom w:val="single" w:sz="8" w:space="0" w:color="FFFFFF" w:themeColor="background1"/>
+          <w:right w:val="single" w:sz="8" w:space="0" w:color="FFFFFF" w:themeColor="background1"/>
+          <w:insideH w:val="nil"/>
+          <w:insideV w:val="nil"/>
+        </w:tcBorders>
+        <w:shd w:val="clear" w:color="auto" w:fill="B7D8A0" w:themeFill="accent6" w:themeFillTint="7F"/>
+      </w:tcPr>
+    </w:tblStylePr>
+    <w:tblStylePr w:type="band1Horz">
+      <w:tblPr/>
+      <w:tcPr>
+        <w:tcBorders>
+          <w:top w:val="single" w:sz="8" w:space="0" w:color="FFFFFF" w:themeColor="background1"/>
+          <w:left w:val="single" w:sz="8" w:space="0" w:color="FFFFFF" w:themeColor="background1"/>
+          <w:bottom w:val="single" w:sz="8" w:space="0" w:color="FFFFFF" w:themeColor="background1"/>
+          <w:right w:val="single" w:sz="8" w:space="0" w:color="FFFFFF" w:themeColor="background1"/>
+          <w:insideH w:val="single" w:sz="8" w:space="0" w:color="FFFFFF" w:themeColor="background1"/>
+          <w:insideV w:val="single" w:sz="8" w:space="0" w:color="FFFFFF" w:themeColor="background1"/>
+        </w:tcBorders>
+        <w:shd w:val="clear" w:color="auto" w:fill="B7D8A0" w:themeFill="accent6" w:themeFillTint="7F"/>
+      </w:tcPr>
+    </w:tblStylePr>
+  </w:style>
+  <w:style w:type="table" w:styleId="ColorfulGrid-Accent6">
+    <w:name w:val="Colorful Grid Accent 6"/>
+    <w:basedOn w:val="TableNormal"/>
+    <w:uiPriority w:val="73"/>
+    <w:rsid w:val="008C79AB"/>
+    <w:pPr>
+      <w:spacing w:after="0" w:line="240" w:lineRule="auto"/>
+    </w:pPr>
+    <w:rPr>
+      <w:color w:val="000000" w:themeColor="text1"/>
+    </w:rPr>
+    <w:tblPr>
+      <w:tblStyleRowBandSize w:val="1"/>
+      <w:tblStyleColBandSize w:val="1"/>
+      <w:tblBorders>
+        <w:insideH w:val="single" w:sz="4" w:space="0" w:color="FFFFFF" w:themeColor="background1"/>
+      </w:tblBorders>
+    </w:tblPr>
+    <w:tcPr>
+      <w:shd w:val="clear" w:color="auto" w:fill="E2EFD9" w:themeFill="accent6" w:themeFillTint="33"/>
+    </w:tcPr>
+    <w:tblStylePr w:type="firstRow">
+      <w:rPr>
+        <w:b/>
+        <w:bCs/>
+      </w:rPr>
+      <w:tblPr/>
+      <w:tcPr>
+        <w:shd w:val="clear" w:color="auto" w:fill="C5E0B3" w:themeFill="accent6" w:themeFillTint="66"/>
+      </w:tcPr>
+    </w:tblStylePr>
+    <w:tblStylePr w:type="lastRow">
+      <w:rPr>
+        <w:b/>
+        <w:bCs/>
+        <w:color w:val="000000" w:themeColor="text1"/>
+      </w:rPr>
+      <w:tblPr/>
+      <w:tcPr>
+        <w:shd w:val="clear" w:color="auto" w:fill="C5E0B3" w:themeFill="accent6" w:themeFillTint="66"/>
+      </w:tcPr>
+    </w:tblStylePr>
+    <w:tblStylePr w:type="firstCol">
+      <w:rPr>
+        <w:color w:val="FFFFFF" w:themeColor="background1"/>
+      </w:rPr>
+      <w:tblPr/>
+      <w:tcPr>
+        <w:shd w:val="clear" w:color="auto" w:fill="538135" w:themeFill="accent6" w:themeFillShade="BF"/>
+      </w:tcPr>
+    </w:tblStylePr>
+    <w:tblStylePr w:type="lastCol">
+      <w:rPr>
+        <w:color w:val="FFFFFF" w:themeColor="background1"/>
+      </w:rPr>
+      <w:tblPr/>
+      <w:tcPr>
+        <w:shd w:val="clear" w:color="auto" w:fill="538135" w:themeFill="accent6" w:themeFillShade="BF"/>
+      </w:tcPr>
+    </w:tblStylePr>
+    <w:tblStylePr w:type="band1Vert">
+      <w:tblPr/>
+      <w:tcPr>
+        <w:shd w:val="clear" w:color="auto" w:fill="B7D8A0" w:themeFill="accent6" w:themeFillTint="7F"/>
+      </w:tcPr>
+    </w:tblStylePr>
+    <w:tblStylePr w:type="band1Horz">
+      <w:tblPr/>
+      <w:tcPr>
+        <w:shd w:val="clear" w:color="auto" w:fill="B7D8A0" w:themeFill="accent6" w:themeFillTint="7F"/>
+      </w:tcPr>
+    </w:tblStylePr>
+  </w:style>
+  <w:style w:type="table" w:styleId="GridTable5Dark-Accent5">
+    <w:name w:val="Grid Table 5 Dark Accent 5"/>
+    <w:basedOn w:val="TableNormal"/>
+    <w:uiPriority w:val="50"/>
+    <w:rsid w:val="00855952"/>
+    <w:pPr>
+      <w:spacing w:after="0" w:line="240" w:lineRule="auto"/>
+    </w:pPr>
+    <w:tblPr>
+      <w:tblStyleRowBandSize w:val="1"/>
+      <w:tblStyleColBandSize w:val="1"/>
+      <w:tblBorders>
+        <w:top w:val="single" w:sz="4" w:space="0" w:color="FFFFFF" w:themeColor="background1"/>
+        <w:left w:val="single" w:sz="4" w:space="0" w:color="FFFFFF" w:themeColor="background1"/>
+        <w:bottom w:val="single" w:sz="4" w:space="0" w:color="FFFFFF" w:themeColor="background1"/>
+        <w:right w:val="single" w:sz="4" w:space="0" w:color="FFFFFF" w:themeColor="background1"/>
+        <w:insideH w:val="single" w:sz="4" w:space="0" w:color="FFFFFF" w:themeColor="background1"/>
+        <w:insideV w:val="single" w:sz="4" w:space="0" w:color="FFFFFF" w:themeColor="background1"/>
+      </w:tblBorders>
+    </w:tblPr>
+    <w:tcPr>
+      <w:shd w:val="clear" w:color="auto" w:fill="DEEAF6" w:themeFill="accent5" w:themeFillTint="33"/>
+    </w:tcPr>
+    <w:tblStylePr w:type="firstRow">
+      <w:rPr>
+        <w:b/>
+        <w:bCs/>
+        <w:color w:val="FFFFFF" w:themeColor="background1"/>
+      </w:rPr>
+      <w:tblPr/>
+      <w:tcPr>
+        <w:tcBorders>
+          <w:top w:val="single" w:sz="4" w:space="0" w:color="FFFFFF" w:themeColor="background1"/>
+          <w:left w:val="single" w:sz="4" w:space="0" w:color="FFFFFF" w:themeColor="background1"/>
+          <w:right w:val="single" w:sz="4" w:space="0" w:color="FFFFFF" w:themeColor="background1"/>
+          <w:insideH w:val="nil"/>
+          <w:insideV w:val="nil"/>
+        </w:tcBorders>
+        <w:shd w:val="clear" w:color="auto" w:fill="5B9BD5" w:themeFill="accent5"/>
+      </w:tcPr>
+    </w:tblStylePr>
+    <w:tblStylePr w:type="lastRow">
+      <w:rPr>
+        <w:b/>
+        <w:bCs/>
+        <w:color w:val="FFFFFF" w:themeColor="background1"/>
+      </w:rPr>
+      <w:tblPr/>
+      <w:tcPr>
+        <w:tcBorders>
+          <w:left w:val="single" w:sz="4" w:space="0" w:color="FFFFFF" w:themeColor="background1"/>
+          <w:bottom w:val="single" w:sz="4" w:space="0" w:color="FFFFFF" w:themeColor="background1"/>
+          <w:right w:val="single" w:sz="4" w:space="0" w:color="FFFFFF" w:themeColor="background1"/>
+          <w:insideH w:val="nil"/>
+          <w:insideV w:val="nil"/>
+        </w:tcBorders>
+        <w:shd w:val="clear" w:color="auto" w:fill="5B9BD5" w:themeFill="accent5"/>
+      </w:tcPr>
+    </w:tblStylePr>
+    <w:tblStylePr w:type="firstCol">
+      <w:rPr>
+        <w:b/>
+        <w:bCs/>
+        <w:color w:val="FFFFFF" w:themeColor="background1"/>
+      </w:rPr>
+      <w:tblPr/>
+      <w:tcPr>
+        <w:tcBorders>
+          <w:top w:val="single" w:sz="4" w:space="0" w:color="FFFFFF" w:themeColor="background1"/>
+          <w:left w:val="single" w:sz="4" w:space="0" w:color="FFFFFF" w:themeColor="background1"/>
+          <w:bottom w:val="single" w:sz="4" w:space="0" w:color="FFFFFF" w:themeColor="background1"/>
+          <w:insideV w:val="nil"/>
+        </w:tcBorders>
+        <w:shd w:val="clear" w:color="auto" w:fill="5B9BD5" w:themeFill="accent5"/>
+      </w:tcPr>
+    </w:tblStylePr>
+    <w:tblStylePr w:type="lastCol">
+      <w:rPr>
+        <w:b/>
+        <w:bCs/>
+        <w:color w:val="FFFFFF" w:themeColor="background1"/>
+      </w:rPr>
+      <w:tblPr/>
+      <w:tcPr>
+        <w:tcBorders>
+          <w:top w:val="single" w:sz="4" w:space="0" w:color="FFFFFF" w:themeColor="background1"/>
+          <w:bottom w:val="single" w:sz="4" w:space="0" w:color="FFFFFF" w:themeColor="background1"/>
+          <w:right w:val="single" w:sz="4" w:space="0" w:color="FFFFFF" w:themeColor="background1"/>
+          <w:insideV w:val="nil"/>
+        </w:tcBorders>
+        <w:shd w:val="clear" w:color="auto" w:fill="5B9BD5" w:themeFill="accent5"/>
+      </w:tcPr>
+    </w:tblStylePr>
+    <w:tblStylePr w:type="band1Vert">
+      <w:tblPr/>
+      <w:tcPr>
+        <w:shd w:val="clear" w:color="auto" w:fill="BDD6EE" w:themeFill="accent5" w:themeFillTint="66"/>
+      </w:tcPr>
+    </w:tblStylePr>
+    <w:tblStylePr w:type="band1Horz">
+      <w:tblPr/>
+      <w:tcPr>
+        <w:shd w:val="clear" w:color="auto" w:fill="BDD6EE" w:themeFill="accent5" w:themeFillTint="66"/>
+      </w:tcPr>
+    </w:tblStylePr>
+  </w:style>
+  <w:style w:type="table" w:styleId="ListTable2-Accent2">
+    <w:name w:val="List Table 2 Accent 2"/>
+    <w:basedOn w:val="TableNormal"/>
+    <w:uiPriority w:val="47"/>
+    <w:rsid w:val="00FA319F"/>
+    <w:pPr>
+      <w:spacing w:after="0" w:line="240" w:lineRule="auto"/>
+    </w:pPr>
+    <w:tblPr>
+      <w:tblStyleRowBandSize w:val="1"/>
+      <w:tblStyleColBandSize w:val="1"/>
+      <w:tblBorders>
+        <w:top w:val="single" w:sz="4" w:space="0" w:color="F4B083" w:themeColor="accent2" w:themeTint="99"/>
+        <w:bottom w:val="single" w:sz="4" w:space="0" w:color="F4B083" w:themeColor="accent2" w:themeTint="99"/>
+        <w:insideH w:val="single" w:sz="4" w:space="0" w:color="F4B083" w:themeColor="accent2" w:themeTint="99"/>
+      </w:tblBorders>
+    </w:tblPr>
+    <w:tblStylePr w:type="firstRow">
+      <w:rPr>
+        <w:b/>
+        <w:bCs/>
+      </w:rPr>
+    </w:tblStylePr>
+    <w:tblStylePr w:type="lastRow">
+      <w:rPr>
+        <w:b/>
+        <w:bCs/>
+      </w:rPr>
+    </w:tblStylePr>
+    <w:tblStylePr w:type="firstCol">
+      <w:rPr>
+        <w:b/>
+        <w:bCs/>
+      </w:rPr>
+    </w:tblStylePr>
+    <w:tblStylePr w:type="lastCol">
+      <w:rPr>
+        <w:b/>
+        <w:bCs/>
+      </w:rPr>
+    </w:tblStylePr>
+    <w:tblStylePr w:type="band1Vert">
+      <w:tblPr/>
+      <w:tcPr>
+        <w:shd w:val="clear" w:color="auto" w:fill="FBE4D5" w:themeFill="accent2" w:themeFillTint="33"/>
+      </w:tcPr>
+    </w:tblStylePr>
+    <w:tblStylePr w:type="band1Horz">
+      <w:tblPr/>
+      <w:tcPr>
+        <w:shd w:val="clear" w:color="auto" w:fill="FBE4D5" w:themeFill="accent2" w:themeFillTint="33"/>
+      </w:tcPr>
+    </w:tblStylePr>
   </w:style>
 </w:styles>
 </file>

</xml_diff>